<commit_message>
updated new proposal section
</commit_message>
<xml_diff>
--- a/manuscript/Initial Proposal.docx
+++ b/manuscript/Initial Proposal.docx
@@ -1,6 +1,6 @@
 
 <file path=word/document.xml><?xml version="1.0" encoding="utf-8"?>
-<w:document xmlns:wpc="http://schemas.microsoft.com/office/word/2010/wordprocessingCanvas" xmlns:mo="http://schemas.microsoft.com/office/mac/office/2008/main" xmlns:mc="http://schemas.openxmlformats.org/markup-compatibility/2006" xmlns:mv="urn:schemas-microsoft-com:mac:vml" xmlns:o="urn:schemas-microsoft-com:office:office" xmlns:r="http://schemas.openxmlformats.org/officeDocument/2006/relationships" xmlns:m="http://schemas.openxmlformats.org/officeDocument/2006/math" xmlns:v="urn:schemas-microsoft-com:vml" xmlns:wp14="http://schemas.microsoft.com/office/word/2010/wordprocessingDrawing" xmlns:wp="http://schemas.openxmlformats.org/drawingml/2006/wordprocessingDrawing" xmlns:w10="urn:schemas-microsoft-com:office:word" xmlns:w="http://schemas.openxmlformats.org/wordprocessingml/2006/main" xmlns:w14="http://schemas.microsoft.com/office/word/2010/wordml" xmlns:wpg="http://schemas.microsoft.com/office/word/2010/wordprocessingGroup" xmlns:wpi="http://schemas.microsoft.com/office/word/2010/wordprocessingInk" xmlns:wne="http://schemas.microsoft.com/office/word/2006/wordml" xmlns:wps="http://schemas.microsoft.com/office/word/2010/wordprocessingShape" mc:Ignorable="w14 wp14">
+<w:document xmlns:wpc="http://schemas.microsoft.com/office/word/2010/wordprocessingCanvas" xmlns:mo="http://schemas.microsoft.com/office/mac/office/2008/main" xmlns:mc="http://schemas.openxmlformats.org/markup-compatibility/2006" xmlns:mv="urn:schemas-microsoft-com:mac:vml" xmlns:o="urn:schemas-microsoft-com:office:office" xmlns:r="http://schemas.openxmlformats.org/officeDocument/2006/relationships" xmlns:m="http://schemas.openxmlformats.org/officeDocument/2006/math" xmlns:v="urn:schemas-microsoft-com:vml" xmlns:wp14="http://schemas.microsoft.com/office/word/2010/wordprocessingDrawing" xmlns:wp="http://schemas.openxmlformats.org/drawingml/2006/wordprocessingDrawing" xmlns:w10="urn:schemas-microsoft-com:office:word" xmlns:w="http://schemas.openxmlformats.org/wordprocessingml/2006/main" xmlns:w14="http://schemas.microsoft.com/office/word/2010/wordml" xmlns:w15="http://schemas.microsoft.com/office/word/2012/wordml" xmlns:wpg="http://schemas.microsoft.com/office/word/2010/wordprocessingGroup" xmlns:wpi="http://schemas.microsoft.com/office/word/2010/wordprocessingInk" xmlns:wne="http://schemas.microsoft.com/office/word/2006/wordml" xmlns:wps="http://schemas.microsoft.com/office/word/2010/wordprocessingShape" mc:Ignorable="w14 w15 wp14">
   <w:body>
     <w:p>
       <w:r>
@@ -55,8 +55,13 @@
           <w:numId w:val="9"/>
         </w:numPr>
       </w:pPr>
-      <w:r>
-        <w:t>Intraseasonal change in energy density of Emerald Shiner</w:t>
+      <w:proofErr w:type="spellStart"/>
+      <w:r>
+        <w:t>Intraseasonal</w:t>
+      </w:r>
+      <w:proofErr w:type="spellEnd"/>
+      <w:r>
+        <w:t xml:space="preserve"> change in energy density of Emerald Shiner</w:t>
       </w:r>
       <w:r>
         <w:t>,</w:t>
@@ -88,8 +93,13 @@
       <w:r>
         <w:t xml:space="preserve">Influence of </w:t>
       </w:r>
-      <w:r>
-        <w:t xml:space="preserve">intraseasonal change in </w:t>
+      <w:proofErr w:type="spellStart"/>
+      <w:r>
+        <w:t>intraseasonal</w:t>
+      </w:r>
+      <w:proofErr w:type="spellEnd"/>
+      <w:r>
+        <w:t xml:space="preserve"> change in </w:t>
       </w:r>
       <w:r>
         <w:t>zooplankton density on diet composition and energy density of Emerald Shiner</w:t>
@@ -126,44 +136,49 @@
           <w:ilvl w:val="0"/>
           <w:numId w:val="9"/>
         </w:numPr>
-      </w:pPr>
+        <w:rPr>
+          <w:b/>
+        </w:rPr>
+      </w:pPr>
+      <w:r>
+        <w:rPr>
+          <w:b/>
+        </w:rPr>
+        <w:t xml:space="preserve">Spatio-temporal and </w:t>
+      </w:r>
       <w:proofErr w:type="spellStart"/>
       <w:r>
-        <w:t>Spatio</w:t>
+        <w:rPr>
+          <w:b/>
+        </w:rPr>
+        <w:t>interindividual</w:t>
       </w:r>
       <w:proofErr w:type="spellEnd"/>
       <w:r>
-        <w:t xml:space="preserve">-temporal and </w:t>
-      </w:r>
-      <w:proofErr w:type="spellStart"/>
-      <w:r>
-        <w:t>interindividual</w:t>
-      </w:r>
-      <w:proofErr w:type="spellEnd"/>
-      <w:r>
-        <w:t xml:space="preserve"> variation of </w:t>
-      </w:r>
-      <w:r>
-        <w:t xml:space="preserve">Emerald Shiner, </w:t>
-      </w:r>
-      <w:r>
         <w:rPr>
+          <w:b/>
+        </w:rPr>
+        <w:t xml:space="preserve"> variation of Emerald Shiner, </w:t>
+      </w:r>
+      <w:r>
+        <w:rPr>
+          <w:b/>
           <w:i/>
         </w:rPr>
         <w:t>Notropis atherinoides</w:t>
       </w:r>
       <w:r>
-        <w:t xml:space="preserve">, diets and energy density </w:t>
-      </w:r>
-      <w:r>
-        <w:t>in Lake Erie</w:t>
-      </w:r>
-    </w:p>
-    <w:p>
-      <w:pPr>
         <w:rPr>
           <w:b/>
         </w:rPr>
+        <w:t>, diets and energy density in Lake Erie</w:t>
+      </w:r>
+    </w:p>
+    <w:p>
+      <w:pPr>
+        <w:rPr>
+          <w:b/>
+        </w:rPr>
       </w:pPr>
     </w:p>
     <w:p>
@@ -172,28 +187,92 @@
         <w:ind w:firstLine="720"/>
       </w:pPr>
       <w:r>
-        <w:t>Planktivorous fishes function both as food for piscivores and as a predator that can influence the composition, abundance, and size structure of zooplankton communities (</w:t>
+        <w:t xml:space="preserve">Planktivorous fishes function both as food for </w:t>
+      </w:r>
+      <w:proofErr w:type="spellStart"/>
+      <w:r>
+        <w:t>piscivores</w:t>
+      </w:r>
+      <w:proofErr w:type="spellEnd"/>
+      <w:r>
+        <w:t xml:space="preserve"> and as a predator that can influence the composition, abundance, and size structure of zooplankton communities (</w:t>
       </w:r>
       <w:r>
         <w:t>Brooks 1968</w:t>
       </w:r>
       <w:r>
-        <w:t xml:space="preserve">, Hartman and Margraf 1992, Johannsson et al. 1999). </w:t>
+        <w:t xml:space="preserve">, Hartman and </w:t>
+      </w:r>
+      <w:proofErr w:type="spellStart"/>
+      <w:r>
+        <w:t>Margraf</w:t>
+      </w:r>
+      <w:proofErr w:type="spellEnd"/>
+      <w:r>
+        <w:t xml:space="preserve"> 1992, </w:t>
+      </w:r>
+      <w:proofErr w:type="spellStart"/>
+      <w:r>
+        <w:t>Johannsson</w:t>
+      </w:r>
+      <w:proofErr w:type="spellEnd"/>
+      <w:r>
+        <w:t xml:space="preserve"> et al. 1999). </w:t>
       </w:r>
       <w:r>
         <w:t>Most of the numerous studies published on the food of western Lake Erie fishes emphasized the feeding ecology of adult fish that are representat</w:t>
       </w:r>
       <w:r>
-        <w:t xml:space="preserve">ive of high trophic levels of the food web (Griswold and Tubb 1977, Burr 1982, Knight et al. 1984). However, the food of forage fish and competition among them are usually not studied. This lack of information creates a barrier for understanding energy flow through the food web, as well as the importance of intratrophic level dynamics of forage fishes that might influence the production of piscivorous species. </w:t>
-      </w:r>
-      <w:r>
-        <w:t>Despite the dramatic ecological and food web changes that have taken place in Lake Erie over past decades (Ryan et al. 1999, Ludsin et al. 2001), little historical or recent data exists on feedin</w:t>
-      </w:r>
-      <w:r>
-        <w:t>g ecology of Lake Erie’s major p</w:t>
-      </w:r>
-      <w:r>
-        <w:t xml:space="preserve">lanktivorous fishes, particularly for the </w:t>
+        <w:t xml:space="preserve">ive of high trophic levels of the food web (Griswold and </w:t>
+      </w:r>
+      <w:proofErr w:type="spellStart"/>
+      <w:r>
+        <w:t>Tubb</w:t>
+      </w:r>
+      <w:proofErr w:type="spellEnd"/>
+      <w:r>
+        <w:t xml:space="preserve"> 1977, Burr 1982, Knight et al. 1984). However, the food of forage fish and competition among them are usually not studied. This lack of information creates a barrier for understanding energy flow through the food web, as well as the importance of </w:t>
+      </w:r>
+      <w:proofErr w:type="spellStart"/>
+      <w:r>
+        <w:t>intratrophic</w:t>
+      </w:r>
+      <w:proofErr w:type="spellEnd"/>
+      <w:r>
+        <w:t xml:space="preserve"> level dynamics of forage fishes that might influence the production of </w:t>
+      </w:r>
+      <w:proofErr w:type="spellStart"/>
+      <w:r>
+        <w:t>piscivorous</w:t>
+      </w:r>
+      <w:proofErr w:type="spellEnd"/>
+      <w:r>
+        <w:t xml:space="preserve"> species. </w:t>
+      </w:r>
+      <w:r>
+        <w:t xml:space="preserve">Despite the dramatic ecological and food web changes that have taken place in Lake Erie over past decades (Ryan et al. 1999, </w:t>
+      </w:r>
+      <w:proofErr w:type="spellStart"/>
+      <w:r>
+        <w:t>Ludsin</w:t>
+      </w:r>
+      <w:proofErr w:type="spellEnd"/>
+      <w:r>
+        <w:t xml:space="preserve"> et al. 2001), little historical or recent data exists on feedin</w:t>
+      </w:r>
+      <w:r>
+        <w:t xml:space="preserve">g ecology of Lake Erie’s major </w:t>
+      </w:r>
+      <w:proofErr w:type="spellStart"/>
+      <w:r>
+        <w:t>p</w:t>
+      </w:r>
+      <w:r>
+        <w:t>lanktivorous</w:t>
+      </w:r>
+      <w:proofErr w:type="spellEnd"/>
+      <w:r>
+        <w:t xml:space="preserve"> fishes, particularly for the </w:t>
       </w:r>
       <w:r>
         <w:t xml:space="preserve">central and </w:t>
@@ -217,10 +296,18 @@
         <w:ind w:firstLine="720"/>
       </w:pPr>
       <w:r>
-        <w:t>A native planktivore that has persisted in Lake Erie and remains a dominant component of the fish c</w:t>
-      </w:r>
-      <w:r>
-        <w:t>ommunity is the Emerald Shiner</w:t>
+        <w:t xml:space="preserve">A native </w:t>
+      </w:r>
+      <w:proofErr w:type="spellStart"/>
+      <w:r>
+        <w:t>planktivore</w:t>
+      </w:r>
+      <w:proofErr w:type="spellEnd"/>
+      <w:r>
+        <w:t xml:space="preserve"> that has persisted in Lake Erie and remains a dominant component of the fish c</w:t>
+      </w:r>
+      <w:r>
+        <w:t>ommunity is Emerald Shiner</w:t>
       </w:r>
       <w:r>
         <w:t xml:space="preserve">, </w:t>
@@ -289,13 +376,34 @@
       </w:r>
       <w:proofErr w:type="spellEnd"/>
       <w:r>
-        <w:t xml:space="preserve"> (Knight et al. 1984, Knight and Vondracek 1993). </w:t>
-      </w:r>
-      <w:r>
-        <w:t xml:space="preserve">Piscivorous predators can experience multi-fold differences in energy intake rates based solely on the types of fishes consumed. As prey vary in resource value, optimally foraging predators must integrate this variability in simultaneously balancing costs and benefits to optimize survival and reproductive </w:t>
-      </w:r>
-      <w:r>
-        <w:t xml:space="preserve">fitness (Stephens and Krebs, 1986). Predators rely on prey availability to satisfy nutritional and energy requirements (Murphy 1994), but can compensate to some extant through adjustments in selection for prey quality (Ricklefs 1979). </w:t>
+        <w:t xml:space="preserve"> (Knight et al. 1984, Knight and </w:t>
+      </w:r>
+      <w:proofErr w:type="spellStart"/>
+      <w:r>
+        <w:t>Vondracek</w:t>
+      </w:r>
+      <w:proofErr w:type="spellEnd"/>
+      <w:r>
+        <w:t xml:space="preserve"> 1993). </w:t>
+      </w:r>
+      <w:proofErr w:type="spellStart"/>
+      <w:r>
+        <w:t>Piscivorous</w:t>
+      </w:r>
+      <w:proofErr w:type="spellEnd"/>
+      <w:r>
+        <w:t xml:space="preserve"> predators can experience multi-fold differences in energy intake rates based solely on the types of fishes consumed. As prey vary in resource value, optimally foraging predators must integrate this variability in simultaneously balancing costs and benefits to optimize survival and reproductive </w:t>
+      </w:r>
+      <w:r>
+        <w:t>fitness (Stephens and Krebs, 1986). Predators rely on prey availability to satisfy nutritional and energy requirements (Murphy 1994), but can compensate to some extant through adjustments in selection for prey quality (</w:t>
+      </w:r>
+      <w:proofErr w:type="spellStart"/>
+      <w:r>
+        <w:t>Ricklefs</w:t>
+      </w:r>
+      <w:proofErr w:type="spellEnd"/>
+      <w:r>
+        <w:t xml:space="preserve"> 1979). </w:t>
       </w:r>
       <w:r>
         <w:t xml:space="preserve">To better understand the food web </w:t>
@@ -307,7 +415,15 @@
         <w:t xml:space="preserve"> that ultimately support valuable commercial and recreational fish</w:t>
       </w:r>
       <w:r>
-        <w:t xml:space="preserve">eries for piscivores, we need to </w:t>
+        <w:t xml:space="preserve">eries for </w:t>
+      </w:r>
+      <w:proofErr w:type="spellStart"/>
+      <w:r>
+        <w:t>piscivores</w:t>
+      </w:r>
+      <w:proofErr w:type="spellEnd"/>
+      <w:r>
+        <w:t xml:space="preserve">, we need to </w:t>
       </w:r>
       <w:r>
         <w:t>determine the energy density</w:t>
@@ -365,7 +481,15 @@
         <w:ind w:firstLine="720"/>
       </w:pPr>
       <w:r>
-        <w:t xml:space="preserve">Bioenergetics models are commonly used to estimate growth and consumption dynamics of planktivorous fishes. </w:t>
+        <w:t xml:space="preserve">Bioenergetics models are commonly used to estimate growth and consumption dynamics of </w:t>
+      </w:r>
+      <w:proofErr w:type="spellStart"/>
+      <w:r>
+        <w:t>planktivorous</w:t>
+      </w:r>
+      <w:proofErr w:type="spellEnd"/>
+      <w:r>
+        <w:t xml:space="preserve"> fishes. </w:t>
       </w:r>
       <w:r>
         <w:t>Despite the widespread use of bioenergetics models, information on one key input variable, energy density (J/g</w:t>
@@ -389,10 +513,53 @@
         <w:t xml:space="preserve">Whole-body energy density can be used as an index </w:t>
       </w:r>
       <w:r>
-        <w:t xml:space="preserve">of fish condition. This condition metric is used because energy density is related to lipid content (Rottiers and Tucker 1982), which is reflective of the quantity and quality of food availability to a fish. (Phillips and Brockway 1959, Flath and Diana 1985, Madenjian and O’Connor 1999). </w:t>
-      </w:r>
-      <w:r>
-        <w:t xml:space="preserve">Bomb calorimetry is an accurate method for measuring the energy content of aquatic organisms (Cummins and Wuycheck 1971). </w:t>
+        <w:t>of fish condition. This condition metric is used because energy density is related to lipid content (</w:t>
+      </w:r>
+      <w:proofErr w:type="spellStart"/>
+      <w:r>
+        <w:t>Rottiers</w:t>
+      </w:r>
+      <w:proofErr w:type="spellEnd"/>
+      <w:r>
+        <w:t xml:space="preserve"> and Tucker 1982), which is reflective of the quantity and quality of food availability to a fish. (Phillips and Brockway 1959, </w:t>
+      </w:r>
+      <w:proofErr w:type="spellStart"/>
+      <w:r>
+        <w:t>Flath</w:t>
+      </w:r>
+      <w:proofErr w:type="spellEnd"/>
+      <w:r>
+        <w:t xml:space="preserve"> and Diana 1985, </w:t>
+      </w:r>
+      <w:proofErr w:type="spellStart"/>
+      <w:r>
+        <w:t>Madenjian</w:t>
+      </w:r>
+      <w:proofErr w:type="spellEnd"/>
+      <w:r>
+        <w:t xml:space="preserve"> and O’Connor 1999). </w:t>
+      </w:r>
+      <w:r>
+        <w:t xml:space="preserve">Bomb </w:t>
+      </w:r>
+      <w:proofErr w:type="spellStart"/>
+      <w:r>
+        <w:t>calorimetry</w:t>
+      </w:r>
+      <w:proofErr w:type="spellEnd"/>
+      <w:r>
+        <w:t xml:space="preserve"> is an accurate method for measuring the energy content of aquatic organis</w:t>
+      </w:r>
+      <w:r>
+        <w:t xml:space="preserve">ms (Cummins and </w:t>
+      </w:r>
+      <w:proofErr w:type="spellStart"/>
+      <w:r>
+        <w:t>Wuycheck</w:t>
+      </w:r>
+      <w:proofErr w:type="spellEnd"/>
+      <w:r>
+        <w:t xml:space="preserve"> 1971).</w:t>
       </w:r>
     </w:p>
     <w:p>
@@ -401,19 +568,81 @@
         <w:ind w:firstLine="720"/>
       </w:pPr>
       <w:r>
-        <w:t>Emerald Shiners appear to influence zooplankton community structure and abundance in Lake Erie, given their relatively high mass-specific consumption rates and a diet consisting mainly of cladoceran zooplankton. Given the feeding patterns and consumption rates for Emerald Shiners, combined with their high relative abundance in Lake Erie, it is clear that this species needs to be accounted for in food web analyses of planktivory (Pothoven et al. 2009). Ongoing ecological changes occurring in the central basin, including oligotrophication (L</w:t>
+        <w:t xml:space="preserve">Emerald Shiners appear to influence zooplankton community structure and abundance in Lake Erie, given their relatively high mass-specific consumption rates and a diet consisting mainly of </w:t>
+      </w:r>
+      <w:proofErr w:type="spellStart"/>
+      <w:r>
+        <w:t>cladoceran</w:t>
+      </w:r>
+      <w:proofErr w:type="spellEnd"/>
+      <w:r>
+        <w:t xml:space="preserve"> zooplankton. Given the feeding patterns and consumption rates for Emerald Shiners, combined with their high relative abundance in Lake Erie, it is clear that this species needs to be accounted for in food web analyses of </w:t>
+      </w:r>
+      <w:proofErr w:type="spellStart"/>
+      <w:r>
+        <w:t>planktivory</w:t>
+      </w:r>
+      <w:proofErr w:type="spellEnd"/>
+      <w:r>
+        <w:t xml:space="preserve"> (</w:t>
+      </w:r>
+      <w:proofErr w:type="spellStart"/>
+      <w:r>
+        <w:t>Pothoven</w:t>
+      </w:r>
+      <w:proofErr w:type="spellEnd"/>
+      <w:r>
+        <w:t xml:space="preserve"> et al. 2009). Ongoing ecological changes occurring in </w:t>
+      </w:r>
+      <w:r>
+        <w:t>Lake Erie basins,</w:t>
+      </w:r>
+      <w:r>
+        <w:t xml:space="preserve"> including </w:t>
+      </w:r>
+      <w:proofErr w:type="spellStart"/>
+      <w:r>
+        <w:t>oligotrophication</w:t>
+      </w:r>
+      <w:proofErr w:type="spellEnd"/>
+      <w:r>
+        <w:t xml:space="preserve"> (</w:t>
+      </w:r>
+      <w:proofErr w:type="spellStart"/>
+      <w:r>
+        <w:t>L</w:t>
       </w:r>
       <w:r>
         <w:t>u</w:t>
       </w:r>
       <w:r>
-        <w:t>dsin et al. 2001), the proliferation of invasive species that may ultimately reduce zooplankton abundance and community structure (Johannsson et al. 1999), and increa</w:t>
+        <w:t>dsin</w:t>
+      </w:r>
+      <w:proofErr w:type="spellEnd"/>
+      <w:r>
+        <w:t xml:space="preserve"> et al. 2001), the proliferation of invasive species that may ultimately reduce zooplankton abundance and community structure (</w:t>
+      </w:r>
+      <w:proofErr w:type="spellStart"/>
+      <w:r>
+        <w:t>Johannsson</w:t>
+      </w:r>
+      <w:proofErr w:type="spellEnd"/>
+      <w:r>
+        <w:t xml:space="preserve"> et al. 1999), and increa</w:t>
       </w:r>
       <w:r>
         <w:t>sing hypoxia (Hawley et al. 2006</w:t>
       </w:r>
       <w:r>
-        <w:t>) will likely affect this species. Such changes then could influence the potential capacity of the system to support forage fish production and ultimately piscivore product</w:t>
+        <w:t xml:space="preserve">) will likely affect this species. Such changes then could influence the potential capacity of the system to support forage fish production and ultimately </w:t>
+      </w:r>
+      <w:proofErr w:type="spellStart"/>
+      <w:r>
+        <w:t>piscivore</w:t>
+      </w:r>
+      <w:proofErr w:type="spellEnd"/>
+      <w:r>
+        <w:t xml:space="preserve"> product</w:t>
       </w:r>
       <w:r>
         <w:t>ion through bottom-up processes.</w:t>
@@ -530,7 +759,23 @@
         </w:numPr>
       </w:pPr>
       <w:r>
-        <w:t>Identify and numerate all large prey (e.g. Chironomidae, Bythotrephes, Leptodora)</w:t>
+        <w:t xml:space="preserve">Identify and numerate all large prey (e.g. </w:t>
+      </w:r>
+      <w:proofErr w:type="spellStart"/>
+      <w:r>
+        <w:t>Chironomidae</w:t>
+      </w:r>
+      <w:proofErr w:type="spellEnd"/>
+      <w:r>
+        <w:t xml:space="preserve">, Bythotrephes, </w:t>
+      </w:r>
+      <w:proofErr w:type="spellStart"/>
+      <w:r>
+        <w:t>Leptodora</w:t>
+      </w:r>
+      <w:proofErr w:type="spellEnd"/>
+      <w:r>
+        <w:t>)</w:t>
       </w:r>
     </w:p>
     <w:p>
@@ -542,13 +787,19 @@
         </w:numPr>
       </w:pPr>
       <w:r>
-        <w:t>Identify and numerate prey t</w:t>
+        <w:t>Identify,</w:t>
+      </w:r>
+      <w:r>
+        <w:t xml:space="preserve"> numerate</w:t>
+      </w:r>
+      <w:r>
+        <w:t>, and measure</w:t>
+      </w:r>
+      <w:r>
+        <w:t xml:space="preserve"> prey t</w:t>
       </w:r>
       <w:r>
         <w:t>o family</w:t>
-      </w:r>
-      <w:r>
-        <w:t xml:space="preserve"> - Measure? (See question #3)</w:t>
       </w:r>
     </w:p>
     <w:p>
@@ -560,8 +811,13 @@
         </w:numPr>
       </w:pPr>
       <w:r>
-        <w:t>Dry @ 60 C for 72 hrs</w:t>
-      </w:r>
+        <w:t xml:space="preserve">Dry @ 60 C for 72 </w:t>
+      </w:r>
+      <w:proofErr w:type="spellStart"/>
+      <w:r>
+        <w:t>hrs</w:t>
+      </w:r>
+      <w:proofErr w:type="spellEnd"/>
     </w:p>
     <w:p>
       <w:pPr>
@@ -599,8 +855,13 @@
         </w:numPr>
       </w:pPr>
       <w:r>
-        <w:t>Dry @ 60 C for 72 hrs</w:t>
-      </w:r>
+        <w:t xml:space="preserve">Dry @ 60 C for 72 </w:t>
+      </w:r>
+      <w:proofErr w:type="spellStart"/>
+      <w:r>
+        <w:t>hrs</w:t>
+      </w:r>
+      <w:proofErr w:type="spellEnd"/>
     </w:p>
     <w:p>
       <w:pPr>
@@ -690,12 +951,6 @@
       </w:r>
     </w:p>
     <w:p>
-      <w:pPr>
-        <w:pStyle w:val="ListParagraph"/>
-        <w:ind w:left="1440"/>
-      </w:pPr>
-    </w:p>
-    <w:p>
       <w:r>
         <w:t>Energy Density Wet Weight Equation</w:t>
       </w:r>
@@ -730,10 +985,18 @@
         <w:t xml:space="preserve">= </w:t>
       </w:r>
       <w:r>
-        <w:t>(J/g dry basis)</w:t>
-      </w:r>
-      <w:r>
-        <w:t>* (1 – (W/100))</w:t>
+        <w:t xml:space="preserve">(J/g dry </w:t>
+      </w:r>
+      <w:proofErr w:type="gramStart"/>
+      <w:r>
+        <w:t>basis)</w:t>
+      </w:r>
+      <w:r>
+        <w:t>*</w:t>
+      </w:r>
+      <w:proofErr w:type="gramEnd"/>
+      <w:r>
+        <w:t xml:space="preserve"> (1 – (W/100))</w:t>
       </w:r>
     </w:p>
     <w:p>
@@ -801,7 +1064,22 @@
         </w:numPr>
       </w:pPr>
       <w:r>
-        <w:t>Whole water-column density of zooplankton by basin and season</w:t>
+        <w:t>Z</w:t>
+      </w:r>
+      <w:r>
+        <w:t>ooplankton</w:t>
+      </w:r>
+      <w:r>
+        <w:t xml:space="preserve"> and benthos</w:t>
+      </w:r>
+      <w:r>
+        <w:t xml:space="preserve"> </w:t>
+      </w:r>
+      <w:r>
+        <w:t xml:space="preserve">availability </w:t>
+      </w:r>
+      <w:r>
+        <w:t>by basin and season</w:t>
       </w:r>
     </w:p>
     <w:p>
@@ -954,6 +1232,7 @@
         <w:t xml:space="preserve"> differences in energy density between basins, seasons, and sex</w:t>
       </w:r>
     </w:p>
+    <w:p/>
     <w:p>
       <w:r>
         <w:t>Journals:</w:t>
@@ -966,8 +1245,6 @@
           <w:bCs/>
         </w:rPr>
       </w:pPr>
-      <w:bookmarkStart w:id="0" w:name="_GoBack"/>
-      <w:bookmarkEnd w:id="0"/>
       <w:r>
         <w:rPr>
           <w:bCs/>
@@ -1001,8 +1278,429 @@
       <w:pPr>
         <w:spacing w:after="0" w:line="240" w:lineRule="auto"/>
       </w:pPr>
-      <w:r>
-        <w:t>Transactions of the American Fisheries Society</w:t>
+    </w:p>
+    <w:p>
+      <w:pPr>
+        <w:spacing w:after="0" w:line="240" w:lineRule="auto"/>
+      </w:pPr>
+    </w:p>
+    <w:p>
+      <w:pPr>
+        <w:spacing w:after="0" w:line="240" w:lineRule="auto"/>
+      </w:pPr>
+      <w:r>
+        <w:lastRenderedPageBreak/>
+        <w:t>New Outline (3-2-16):</w:t>
+      </w:r>
+    </w:p>
+    <w:p>
+      <w:pPr>
+        <w:spacing w:after="0" w:line="240" w:lineRule="auto"/>
+      </w:pPr>
+    </w:p>
+    <w:p>
+      <w:pPr>
+        <w:pStyle w:val="ListParagraph"/>
+        <w:numPr>
+          <w:ilvl w:val="0"/>
+          <w:numId w:val="11"/>
+        </w:numPr>
+        <w:spacing w:after="0" w:line="240" w:lineRule="auto"/>
+      </w:pPr>
+      <w:r>
+        <w:t>Physical conditions</w:t>
+      </w:r>
+    </w:p>
+    <w:p>
+      <w:pPr>
+        <w:pStyle w:val="ListParagraph"/>
+        <w:numPr>
+          <w:ilvl w:val="1"/>
+          <w:numId w:val="11"/>
+        </w:numPr>
+        <w:spacing w:after="0" w:line="240" w:lineRule="auto"/>
+      </w:pPr>
+      <w:r>
+        <w:t>Water temp and DO</w:t>
+      </w:r>
+    </w:p>
+    <w:p>
+      <w:pPr>
+        <w:pStyle w:val="ListParagraph"/>
+        <w:numPr>
+          <w:ilvl w:val="0"/>
+          <w:numId w:val="11"/>
+        </w:numPr>
+        <w:spacing w:after="0" w:line="240" w:lineRule="auto"/>
+      </w:pPr>
+      <w:r>
+        <w:t>Feeding Ecology</w:t>
+      </w:r>
+    </w:p>
+    <w:p>
+      <w:pPr>
+        <w:pStyle w:val="ListParagraph"/>
+        <w:numPr>
+          <w:ilvl w:val="1"/>
+          <w:numId w:val="11"/>
+        </w:numPr>
+        <w:spacing w:after="0" w:line="240" w:lineRule="auto"/>
+      </w:pPr>
+      <w:r>
+        <w:t>Diet Analysis</w:t>
+      </w:r>
+    </w:p>
+    <w:p>
+      <w:pPr>
+        <w:pStyle w:val="ListParagraph"/>
+        <w:numPr>
+          <w:ilvl w:val="2"/>
+          <w:numId w:val="11"/>
+        </w:numPr>
+        <w:spacing w:after="0" w:line="240" w:lineRule="auto"/>
+      </w:pPr>
+      <w:r>
+        <w:t>Percent dry weight</w:t>
+      </w:r>
+    </w:p>
+    <w:p>
+      <w:pPr>
+        <w:pStyle w:val="ListParagraph"/>
+        <w:numPr>
+          <w:ilvl w:val="2"/>
+          <w:numId w:val="11"/>
+        </w:numPr>
+        <w:spacing w:after="0" w:line="240" w:lineRule="auto"/>
+      </w:pPr>
+      <w:r>
+        <w:t>NMDS</w:t>
+      </w:r>
+    </w:p>
+    <w:p>
+      <w:pPr>
+        <w:pStyle w:val="ListParagraph"/>
+        <w:numPr>
+          <w:ilvl w:val="1"/>
+          <w:numId w:val="11"/>
+        </w:numPr>
+        <w:spacing w:after="0" w:line="240" w:lineRule="auto"/>
+      </w:pPr>
+      <w:r>
+        <w:t>P</w:t>
+      </w:r>
+      <w:r>
+        <w:t>rey S</w:t>
+      </w:r>
+      <w:r>
+        <w:t>electivity</w:t>
+      </w:r>
+    </w:p>
+    <w:p>
+      <w:pPr>
+        <w:pStyle w:val="ListParagraph"/>
+        <w:numPr>
+          <w:ilvl w:val="2"/>
+          <w:numId w:val="11"/>
+        </w:numPr>
+        <w:spacing w:after="0" w:line="240" w:lineRule="auto"/>
+      </w:pPr>
+      <w:proofErr w:type="spellStart"/>
+      <w:r>
+        <w:t>Chesson’s</w:t>
+      </w:r>
+      <w:proofErr w:type="spellEnd"/>
+      <w:r>
+        <w:t xml:space="preserve"> alpha</w:t>
+      </w:r>
+    </w:p>
+    <w:p>
+      <w:pPr>
+        <w:pStyle w:val="ListParagraph"/>
+        <w:numPr>
+          <w:ilvl w:val="1"/>
+          <w:numId w:val="11"/>
+        </w:numPr>
+        <w:spacing w:after="0" w:line="240" w:lineRule="auto"/>
+      </w:pPr>
+      <w:r>
+        <w:t>Diet Overlap</w:t>
+      </w:r>
+      <w:r>
+        <w:t xml:space="preserve">? (may be redundant </w:t>
+      </w:r>
+      <w:r>
+        <w:t>to</w:t>
+      </w:r>
+      <w:r>
+        <w:t xml:space="preserve"> NMDS)</w:t>
+      </w:r>
+    </w:p>
+    <w:p>
+      <w:pPr>
+        <w:pStyle w:val="ListParagraph"/>
+        <w:numPr>
+          <w:ilvl w:val="0"/>
+          <w:numId w:val="11"/>
+        </w:numPr>
+        <w:spacing w:after="0" w:line="240" w:lineRule="auto"/>
+      </w:pPr>
+      <w:r>
+        <w:t>Energy Density</w:t>
+      </w:r>
+    </w:p>
+    <w:p>
+      <w:pPr>
+        <w:pStyle w:val="ListParagraph"/>
+        <w:numPr>
+          <w:ilvl w:val="1"/>
+          <w:numId w:val="11"/>
+        </w:numPr>
+      </w:pPr>
+      <w:r>
+        <w:t>Analysis of Covariance</w:t>
+      </w:r>
+    </w:p>
+    <w:p>
+      <w:pPr>
+        <w:spacing w:after="0" w:line="240" w:lineRule="auto"/>
+      </w:pPr>
+      <w:r>
+        <w:t xml:space="preserve">I have scripts written for energy density, </w:t>
+      </w:r>
+      <w:bookmarkStart w:id="0" w:name="_GoBack"/>
+      <w:bookmarkEnd w:id="0"/>
+      <w:r>
+        <w:t xml:space="preserve">prey selectivity, and </w:t>
+      </w:r>
+      <w:r>
+        <w:t>dry weight composition</w:t>
+      </w:r>
+      <w:r>
+        <w:t xml:space="preserve">. The only </w:t>
+      </w:r>
+      <w:r>
+        <w:t>script that is</w:t>
+      </w:r>
+      <w:r>
+        <w:t xml:space="preserve"> in “finished” condition</w:t>
+      </w:r>
+      <w:r>
+        <w:t xml:space="preserve"> is</w:t>
+      </w:r>
+      <w:r>
+        <w:t xml:space="preserve"> prey selectivity.</w:t>
+      </w:r>
+      <w:r>
+        <w:t xml:space="preserve"> I can scrap together old scripts for the physical conditions.</w:t>
+      </w:r>
+    </w:p>
+    <w:p>
+      <w:pPr>
+        <w:spacing w:after="0" w:line="240" w:lineRule="auto"/>
+      </w:pPr>
+    </w:p>
+    <w:p>
+      <w:pPr>
+        <w:spacing w:after="0" w:line="240" w:lineRule="auto"/>
+      </w:pPr>
+      <w:r>
+        <w:t>Sample Sizes:</w:t>
+      </w:r>
+    </w:p>
+    <w:p>
+      <w:pPr>
+        <w:pStyle w:val="ListParagraph"/>
+        <w:numPr>
+          <w:ilvl w:val="0"/>
+          <w:numId w:val="13"/>
+        </w:numPr>
+        <w:spacing w:after="0" w:line="240" w:lineRule="auto"/>
+      </w:pPr>
+      <w:proofErr w:type="spellStart"/>
+      <w:r>
+        <w:t>Calorimetry</w:t>
+      </w:r>
+      <w:proofErr w:type="spellEnd"/>
+    </w:p>
+    <w:p>
+      <w:pPr>
+        <w:spacing w:after="0" w:line="240" w:lineRule="auto"/>
+      </w:pPr>
+      <w:r>
+        <w:rPr>
+          <w:noProof/>
+        </w:rPr>
+        <w:drawing>
+          <wp:inline distT="0" distB="0" distL="0" distR="0" wp14:anchorId="3C80FFA0" wp14:editId="35AB5866">
+            <wp:extent cx="5943600" cy="4680585"/>
+            <wp:effectExtent l="0" t="0" r="0" b="0"/>
+            <wp:docPr id="1" name="Picture 1"/>
+            <wp:cNvGraphicFramePr>
+              <a:graphicFrameLocks xmlns:a="http://schemas.openxmlformats.org/drawingml/2006/main" noChangeAspect="1"/>
+            </wp:cNvGraphicFramePr>
+            <a:graphic xmlns:a="http://schemas.openxmlformats.org/drawingml/2006/main">
+              <a:graphicData uri="http://schemas.openxmlformats.org/drawingml/2006/picture">
+                <pic:pic xmlns:pic="http://schemas.openxmlformats.org/drawingml/2006/picture">
+                  <pic:nvPicPr>
+                    <pic:cNvPr id="1" name=""/>
+                    <pic:cNvPicPr/>
+                  </pic:nvPicPr>
+                  <pic:blipFill>
+                    <a:blip r:embed="rId5"/>
+                    <a:stretch>
+                      <a:fillRect/>
+                    </a:stretch>
+                  </pic:blipFill>
+                  <pic:spPr>
+                    <a:xfrm>
+                      <a:off x="0" y="0"/>
+                      <a:ext cx="5943600" cy="4680585"/>
+                    </a:xfrm>
+                    <a:prstGeom prst="rect">
+                      <a:avLst/>
+                    </a:prstGeom>
+                  </pic:spPr>
+                </pic:pic>
+              </a:graphicData>
+            </a:graphic>
+          </wp:inline>
+        </w:drawing>
+      </w:r>
+    </w:p>
+    <w:p>
+      <w:pPr>
+        <w:spacing w:after="0" w:line="240" w:lineRule="auto"/>
+      </w:pPr>
+    </w:p>
+    <w:p>
+      <w:pPr>
+        <w:pStyle w:val="ListParagraph"/>
+        <w:numPr>
+          <w:ilvl w:val="0"/>
+          <w:numId w:val="13"/>
+        </w:numPr>
+        <w:spacing w:after="0" w:line="240" w:lineRule="auto"/>
+      </w:pPr>
+      <w:r>
+        <w:lastRenderedPageBreak/>
+        <w:t>Non-empty d</w:t>
+      </w:r>
+      <w:r>
+        <w:t>iet</w:t>
+      </w:r>
+      <w:r>
+        <w:t xml:space="preserve">s </w:t>
+      </w:r>
+    </w:p>
+    <w:p>
+      <w:pPr>
+        <w:spacing w:after="0" w:line="240" w:lineRule="auto"/>
+      </w:pPr>
+      <w:r>
+        <w:rPr>
+          <w:noProof/>
+        </w:rPr>
+        <w:drawing>
+          <wp:inline distT="0" distB="0" distL="0" distR="0" wp14:anchorId="038D68C0" wp14:editId="0854A786">
+            <wp:extent cx="5943600" cy="4680585"/>
+            <wp:effectExtent l="0" t="0" r="0" b="0"/>
+            <wp:docPr id="2" name="Picture 2"/>
+            <wp:cNvGraphicFramePr>
+              <a:graphicFrameLocks xmlns:a="http://schemas.openxmlformats.org/drawingml/2006/main" noChangeAspect="1"/>
+            </wp:cNvGraphicFramePr>
+            <a:graphic xmlns:a="http://schemas.openxmlformats.org/drawingml/2006/main">
+              <a:graphicData uri="http://schemas.openxmlformats.org/drawingml/2006/picture">
+                <pic:pic xmlns:pic="http://schemas.openxmlformats.org/drawingml/2006/picture">
+                  <pic:nvPicPr>
+                    <pic:cNvPr id="1" name=""/>
+                    <pic:cNvPicPr/>
+                  </pic:nvPicPr>
+                  <pic:blipFill>
+                    <a:blip r:embed="rId6"/>
+                    <a:stretch>
+                      <a:fillRect/>
+                    </a:stretch>
+                  </pic:blipFill>
+                  <pic:spPr>
+                    <a:xfrm>
+                      <a:off x="0" y="0"/>
+                      <a:ext cx="5943600" cy="4680585"/>
+                    </a:xfrm>
+                    <a:prstGeom prst="rect">
+                      <a:avLst/>
+                    </a:prstGeom>
+                  </pic:spPr>
+                </pic:pic>
+              </a:graphicData>
+            </a:graphic>
+          </wp:inline>
+        </w:drawing>
+      </w:r>
+    </w:p>
+    <w:p>
+      <w:pPr>
+        <w:spacing w:after="0" w:line="240" w:lineRule="auto"/>
+      </w:pPr>
+    </w:p>
+    <w:p>
+      <w:pPr>
+        <w:spacing w:after="0" w:line="240" w:lineRule="auto"/>
+      </w:pPr>
+      <w:r>
+        <w:t>Obstacles:</w:t>
+      </w:r>
+    </w:p>
+    <w:p>
+      <w:pPr>
+        <w:pStyle w:val="ListParagraph"/>
+        <w:numPr>
+          <w:ilvl w:val="0"/>
+          <w:numId w:val="12"/>
+        </w:numPr>
+        <w:spacing w:after="0" w:line="240" w:lineRule="auto"/>
+      </w:pPr>
+      <w:r>
+        <w:t>Sample sizes are the biggest obstacles</w:t>
+      </w:r>
+      <w:r>
+        <w:t xml:space="preserve"> I see</w:t>
+      </w:r>
+      <w:r>
+        <w:t>. The energy density data ha</w:t>
+      </w:r>
+      <w:r>
+        <w:t>s proved to be difficul</w:t>
+      </w:r>
+      <w:r>
+        <w:t>t to fit, especially in September</w:t>
+      </w:r>
+      <w:r>
+        <w:t>.</w:t>
+      </w:r>
+      <w:r>
+        <w:t xml:space="preserve"> I </w:t>
+      </w:r>
+      <w:r>
+        <w:t xml:space="preserve">currently </w:t>
+      </w:r>
+      <w:r>
+        <w:t>abandoned the regression.</w:t>
+      </w:r>
+    </w:p>
+    <w:p>
+      <w:pPr>
+        <w:pStyle w:val="ListParagraph"/>
+        <w:numPr>
+          <w:ilvl w:val="0"/>
+          <w:numId w:val="12"/>
+        </w:numPr>
+        <w:spacing w:after="0" w:line="240" w:lineRule="auto"/>
+      </w:pPr>
+      <w:r>
+        <w:t>I think the focus of this paper should change to feeding ecology.</w:t>
+      </w:r>
+      <w:r>
+        <w:t xml:space="preserve"> It’ll be good to report EMS energy data, but I don’t think it should be the focus anymore.</w:t>
       </w:r>
     </w:p>
     <w:sectPr>
@@ -1016,7 +1714,7 @@
 </file>
 
 <file path=word/numbering.xml><?xml version="1.0" encoding="utf-8"?>
-<w:numbering xmlns:wpc="http://schemas.microsoft.com/office/word/2010/wordprocessingCanvas" xmlns:mo="http://schemas.microsoft.com/office/mac/office/2008/main" xmlns:mc="http://schemas.openxmlformats.org/markup-compatibility/2006" xmlns:mv="urn:schemas-microsoft-com:mac:vml" xmlns:o="urn:schemas-microsoft-com:office:office" xmlns:r="http://schemas.openxmlformats.org/officeDocument/2006/relationships" xmlns:m="http://schemas.openxmlformats.org/officeDocument/2006/math" xmlns:v="urn:schemas-microsoft-com:vml" xmlns:wp14="http://schemas.microsoft.com/office/word/2010/wordprocessingDrawing" xmlns:wp="http://schemas.openxmlformats.org/drawingml/2006/wordprocessingDrawing" xmlns:w10="urn:schemas-microsoft-com:office:word" xmlns:w="http://schemas.openxmlformats.org/wordprocessingml/2006/main" xmlns:w14="http://schemas.microsoft.com/office/word/2010/wordml" xmlns:wpg="http://schemas.microsoft.com/office/word/2010/wordprocessingGroup" xmlns:wpi="http://schemas.microsoft.com/office/word/2010/wordprocessingInk" xmlns:wne="http://schemas.microsoft.com/office/word/2006/wordml" xmlns:wps="http://schemas.microsoft.com/office/word/2010/wordprocessingShape" mc:Ignorable="w14 wp14">
+<w:numbering xmlns:wpc="http://schemas.microsoft.com/office/word/2010/wordprocessingCanvas" xmlns:mo="http://schemas.microsoft.com/office/mac/office/2008/main" xmlns:mc="http://schemas.openxmlformats.org/markup-compatibility/2006" xmlns:mv="urn:schemas-microsoft-com:mac:vml" xmlns:o="urn:schemas-microsoft-com:office:office" xmlns:r="http://schemas.openxmlformats.org/officeDocument/2006/relationships" xmlns:m="http://schemas.openxmlformats.org/officeDocument/2006/math" xmlns:v="urn:schemas-microsoft-com:vml" xmlns:wp14="http://schemas.microsoft.com/office/word/2010/wordprocessingDrawing" xmlns:wp="http://schemas.openxmlformats.org/drawingml/2006/wordprocessingDrawing" xmlns:w10="urn:schemas-microsoft-com:office:word" xmlns:w="http://schemas.openxmlformats.org/wordprocessingml/2006/main" xmlns:w14="http://schemas.microsoft.com/office/word/2010/wordml" xmlns:w15="http://schemas.microsoft.com/office/word/2012/wordml" xmlns:wpg="http://schemas.microsoft.com/office/word/2010/wordprocessingGroup" xmlns:wpi="http://schemas.microsoft.com/office/word/2010/wordprocessingInk" xmlns:wne="http://schemas.microsoft.com/office/word/2006/wordml" xmlns:wps="http://schemas.microsoft.com/office/word/2010/wordprocessingShape" mc:Ignorable="w14 w15 wp14">
   <w:abstractNum w:abstractNumId="0">
     <w:nsid w:val="041C592C"/>
     <w:multiLevelType w:val="hybridMultilevel"/>
@@ -1219,6 +1917,95 @@
     </w:lvl>
   </w:abstractNum>
   <w:abstractNum w:abstractNumId="2">
+    <w:nsid w:val="0C095840"/>
+    <w:multiLevelType w:val="hybridMultilevel"/>
+    <w:tmpl w:val="58C4BD66"/>
+    <w:lvl w:ilvl="0" w:tplc="04090011">
+      <w:start w:val="1"/>
+      <w:numFmt w:val="decimal"/>
+      <w:lvlText w:val="%1)"/>
+      <w:lvlJc w:val="left"/>
+      <w:pPr>
+        <w:ind w:left="720" w:hanging="360"/>
+      </w:pPr>
+      <w:rPr>
+        <w:rFonts w:hint="default"/>
+      </w:rPr>
+    </w:lvl>
+    <w:lvl w:ilvl="1" w:tplc="04090019" w:tentative="1">
+      <w:start w:val="1"/>
+      <w:numFmt w:val="lowerLetter"/>
+      <w:lvlText w:val="%2."/>
+      <w:lvlJc w:val="left"/>
+      <w:pPr>
+        <w:ind w:left="1440" w:hanging="360"/>
+      </w:pPr>
+    </w:lvl>
+    <w:lvl w:ilvl="2" w:tplc="0409001B" w:tentative="1">
+      <w:start w:val="1"/>
+      <w:numFmt w:val="lowerRoman"/>
+      <w:lvlText w:val="%3."/>
+      <w:lvlJc w:val="right"/>
+      <w:pPr>
+        <w:ind w:left="2160" w:hanging="180"/>
+      </w:pPr>
+    </w:lvl>
+    <w:lvl w:ilvl="3" w:tplc="0409000F" w:tentative="1">
+      <w:start w:val="1"/>
+      <w:numFmt w:val="decimal"/>
+      <w:lvlText w:val="%4."/>
+      <w:lvlJc w:val="left"/>
+      <w:pPr>
+        <w:ind w:left="2880" w:hanging="360"/>
+      </w:pPr>
+    </w:lvl>
+    <w:lvl w:ilvl="4" w:tplc="04090019" w:tentative="1">
+      <w:start w:val="1"/>
+      <w:numFmt w:val="lowerLetter"/>
+      <w:lvlText w:val="%5."/>
+      <w:lvlJc w:val="left"/>
+      <w:pPr>
+        <w:ind w:left="3600" w:hanging="360"/>
+      </w:pPr>
+    </w:lvl>
+    <w:lvl w:ilvl="5" w:tplc="0409001B" w:tentative="1">
+      <w:start w:val="1"/>
+      <w:numFmt w:val="lowerRoman"/>
+      <w:lvlText w:val="%6."/>
+      <w:lvlJc w:val="right"/>
+      <w:pPr>
+        <w:ind w:left="4320" w:hanging="180"/>
+      </w:pPr>
+    </w:lvl>
+    <w:lvl w:ilvl="6" w:tplc="0409000F" w:tentative="1">
+      <w:start w:val="1"/>
+      <w:numFmt w:val="decimal"/>
+      <w:lvlText w:val="%7."/>
+      <w:lvlJc w:val="left"/>
+      <w:pPr>
+        <w:ind w:left="5040" w:hanging="360"/>
+      </w:pPr>
+    </w:lvl>
+    <w:lvl w:ilvl="7" w:tplc="04090019" w:tentative="1">
+      <w:start w:val="1"/>
+      <w:numFmt w:val="lowerLetter"/>
+      <w:lvlText w:val="%8."/>
+      <w:lvlJc w:val="left"/>
+      <w:pPr>
+        <w:ind w:left="5760" w:hanging="360"/>
+      </w:pPr>
+    </w:lvl>
+    <w:lvl w:ilvl="8" w:tplc="0409001B" w:tentative="1">
+      <w:start w:val="1"/>
+      <w:numFmt w:val="lowerRoman"/>
+      <w:lvlText w:val="%9."/>
+      <w:lvlJc w:val="right"/>
+      <w:pPr>
+        <w:ind w:left="6480" w:hanging="180"/>
+      </w:pPr>
+    </w:lvl>
+  </w:abstractNum>
+  <w:abstractNum w:abstractNumId="3">
     <w:nsid w:val="1CE36434"/>
     <w:multiLevelType w:val="hybridMultilevel"/>
     <w:tmpl w:val="C6DC954A"/>
@@ -1330,7 +2117,7 @@
       </w:rPr>
     </w:lvl>
   </w:abstractNum>
-  <w:abstractNum w:abstractNumId="3">
+  <w:abstractNum w:abstractNumId="4">
     <w:nsid w:val="206F7C7D"/>
     <w:multiLevelType w:val="hybridMultilevel"/>
     <w:tmpl w:val="2DFEC1A0"/>
@@ -1442,7 +2229,7 @@
       </w:rPr>
     </w:lvl>
   </w:abstractNum>
-  <w:abstractNum w:abstractNumId="4">
+  <w:abstractNum w:abstractNumId="5">
     <w:nsid w:val="22915AFD"/>
     <w:multiLevelType w:val="hybridMultilevel"/>
     <w:tmpl w:val="E716E3DA"/>
@@ -1531,7 +2318,7 @@
       </w:pPr>
     </w:lvl>
   </w:abstractNum>
-  <w:abstractNum w:abstractNumId="5">
+  <w:abstractNum w:abstractNumId="6">
     <w:nsid w:val="2F6A2BE6"/>
     <w:multiLevelType w:val="hybridMultilevel"/>
     <w:tmpl w:val="BB346DF8"/>
@@ -1643,7 +2430,7 @@
       </w:rPr>
     </w:lvl>
   </w:abstractNum>
-  <w:abstractNum w:abstractNumId="6">
+  <w:abstractNum w:abstractNumId="7">
     <w:nsid w:val="3DD31218"/>
     <w:multiLevelType w:val="hybridMultilevel"/>
     <w:tmpl w:val="888AA0BA"/>
@@ -1755,7 +2542,96 @@
       </w:rPr>
     </w:lvl>
   </w:abstractNum>
-  <w:abstractNum w:abstractNumId="7">
+  <w:abstractNum w:abstractNumId="8">
+    <w:nsid w:val="4D492966"/>
+    <w:multiLevelType w:val="hybridMultilevel"/>
+    <w:tmpl w:val="B50CFD6E"/>
+    <w:lvl w:ilvl="0" w:tplc="04090011">
+      <w:start w:val="1"/>
+      <w:numFmt w:val="decimal"/>
+      <w:lvlText w:val="%1)"/>
+      <w:lvlJc w:val="left"/>
+      <w:pPr>
+        <w:ind w:left="720" w:hanging="360"/>
+      </w:pPr>
+      <w:rPr>
+        <w:rFonts w:hint="default"/>
+      </w:rPr>
+    </w:lvl>
+    <w:lvl w:ilvl="1" w:tplc="04090019" w:tentative="1">
+      <w:start w:val="1"/>
+      <w:numFmt w:val="lowerLetter"/>
+      <w:lvlText w:val="%2."/>
+      <w:lvlJc w:val="left"/>
+      <w:pPr>
+        <w:ind w:left="1440" w:hanging="360"/>
+      </w:pPr>
+    </w:lvl>
+    <w:lvl w:ilvl="2" w:tplc="0409001B" w:tentative="1">
+      <w:start w:val="1"/>
+      <w:numFmt w:val="lowerRoman"/>
+      <w:lvlText w:val="%3."/>
+      <w:lvlJc w:val="right"/>
+      <w:pPr>
+        <w:ind w:left="2160" w:hanging="180"/>
+      </w:pPr>
+    </w:lvl>
+    <w:lvl w:ilvl="3" w:tplc="0409000F" w:tentative="1">
+      <w:start w:val="1"/>
+      <w:numFmt w:val="decimal"/>
+      <w:lvlText w:val="%4."/>
+      <w:lvlJc w:val="left"/>
+      <w:pPr>
+        <w:ind w:left="2880" w:hanging="360"/>
+      </w:pPr>
+    </w:lvl>
+    <w:lvl w:ilvl="4" w:tplc="04090019" w:tentative="1">
+      <w:start w:val="1"/>
+      <w:numFmt w:val="lowerLetter"/>
+      <w:lvlText w:val="%5."/>
+      <w:lvlJc w:val="left"/>
+      <w:pPr>
+        <w:ind w:left="3600" w:hanging="360"/>
+      </w:pPr>
+    </w:lvl>
+    <w:lvl w:ilvl="5" w:tplc="0409001B" w:tentative="1">
+      <w:start w:val="1"/>
+      <w:numFmt w:val="lowerRoman"/>
+      <w:lvlText w:val="%6."/>
+      <w:lvlJc w:val="right"/>
+      <w:pPr>
+        <w:ind w:left="4320" w:hanging="180"/>
+      </w:pPr>
+    </w:lvl>
+    <w:lvl w:ilvl="6" w:tplc="0409000F" w:tentative="1">
+      <w:start w:val="1"/>
+      <w:numFmt w:val="decimal"/>
+      <w:lvlText w:val="%7."/>
+      <w:lvlJc w:val="left"/>
+      <w:pPr>
+        <w:ind w:left="5040" w:hanging="360"/>
+      </w:pPr>
+    </w:lvl>
+    <w:lvl w:ilvl="7" w:tplc="04090019" w:tentative="1">
+      <w:start w:val="1"/>
+      <w:numFmt w:val="lowerLetter"/>
+      <w:lvlText w:val="%8."/>
+      <w:lvlJc w:val="left"/>
+      <w:pPr>
+        <w:ind w:left="5760" w:hanging="360"/>
+      </w:pPr>
+    </w:lvl>
+    <w:lvl w:ilvl="8" w:tplc="0409001B" w:tentative="1">
+      <w:start w:val="1"/>
+      <w:numFmt w:val="lowerRoman"/>
+      <w:lvlText w:val="%9."/>
+      <w:lvlJc w:val="right"/>
+      <w:pPr>
+        <w:ind w:left="6480" w:hanging="180"/>
+      </w:pPr>
+    </w:lvl>
+  </w:abstractNum>
+  <w:abstractNum w:abstractNumId="9">
     <w:nsid w:val="506F05BB"/>
     <w:multiLevelType w:val="hybridMultilevel"/>
     <w:tmpl w:val="3008E828"/>
@@ -1844,7 +2720,7 @@
       </w:pPr>
     </w:lvl>
   </w:abstractNum>
-  <w:abstractNum w:abstractNumId="8">
+  <w:abstractNum w:abstractNumId="10">
     <w:nsid w:val="5F8706B2"/>
     <w:multiLevelType w:val="hybridMultilevel"/>
     <w:tmpl w:val="0CD83126"/>
@@ -1957,7 +2833,96 @@
       </w:rPr>
     </w:lvl>
   </w:abstractNum>
-  <w:abstractNum w:abstractNumId="9">
+  <w:abstractNum w:abstractNumId="11">
+    <w:nsid w:val="61C63F4F"/>
+    <w:multiLevelType w:val="hybridMultilevel"/>
+    <w:tmpl w:val="6B5E9104"/>
+    <w:lvl w:ilvl="0" w:tplc="04090011">
+      <w:start w:val="1"/>
+      <w:numFmt w:val="decimal"/>
+      <w:lvlText w:val="%1)"/>
+      <w:lvlJc w:val="left"/>
+      <w:pPr>
+        <w:ind w:left="720" w:hanging="360"/>
+      </w:pPr>
+      <w:rPr>
+        <w:rFonts w:hint="default"/>
+      </w:rPr>
+    </w:lvl>
+    <w:lvl w:ilvl="1" w:tplc="04090019">
+      <w:start w:val="1"/>
+      <w:numFmt w:val="lowerLetter"/>
+      <w:lvlText w:val="%2."/>
+      <w:lvlJc w:val="left"/>
+      <w:pPr>
+        <w:ind w:left="1440" w:hanging="360"/>
+      </w:pPr>
+    </w:lvl>
+    <w:lvl w:ilvl="2" w:tplc="0409001B">
+      <w:start w:val="1"/>
+      <w:numFmt w:val="lowerRoman"/>
+      <w:lvlText w:val="%3."/>
+      <w:lvlJc w:val="right"/>
+      <w:pPr>
+        <w:ind w:left="2160" w:hanging="180"/>
+      </w:pPr>
+    </w:lvl>
+    <w:lvl w:ilvl="3" w:tplc="0409000F">
+      <w:start w:val="1"/>
+      <w:numFmt w:val="decimal"/>
+      <w:lvlText w:val="%4."/>
+      <w:lvlJc w:val="left"/>
+      <w:pPr>
+        <w:ind w:left="2880" w:hanging="360"/>
+      </w:pPr>
+    </w:lvl>
+    <w:lvl w:ilvl="4" w:tplc="04090019" w:tentative="1">
+      <w:start w:val="1"/>
+      <w:numFmt w:val="lowerLetter"/>
+      <w:lvlText w:val="%5."/>
+      <w:lvlJc w:val="left"/>
+      <w:pPr>
+        <w:ind w:left="3600" w:hanging="360"/>
+      </w:pPr>
+    </w:lvl>
+    <w:lvl w:ilvl="5" w:tplc="0409001B" w:tentative="1">
+      <w:start w:val="1"/>
+      <w:numFmt w:val="lowerRoman"/>
+      <w:lvlText w:val="%6."/>
+      <w:lvlJc w:val="right"/>
+      <w:pPr>
+        <w:ind w:left="4320" w:hanging="180"/>
+      </w:pPr>
+    </w:lvl>
+    <w:lvl w:ilvl="6" w:tplc="0409000F" w:tentative="1">
+      <w:start w:val="1"/>
+      <w:numFmt w:val="decimal"/>
+      <w:lvlText w:val="%7."/>
+      <w:lvlJc w:val="left"/>
+      <w:pPr>
+        <w:ind w:left="5040" w:hanging="360"/>
+      </w:pPr>
+    </w:lvl>
+    <w:lvl w:ilvl="7" w:tplc="04090019" w:tentative="1">
+      <w:start w:val="1"/>
+      <w:numFmt w:val="lowerLetter"/>
+      <w:lvlText w:val="%8."/>
+      <w:lvlJc w:val="left"/>
+      <w:pPr>
+        <w:ind w:left="5760" w:hanging="360"/>
+      </w:pPr>
+    </w:lvl>
+    <w:lvl w:ilvl="8" w:tplc="0409001B" w:tentative="1">
+      <w:start w:val="1"/>
+      <w:numFmt w:val="lowerRoman"/>
+      <w:lvlText w:val="%9."/>
+      <w:lvlJc w:val="right"/>
+      <w:pPr>
+        <w:ind w:left="6480" w:hanging="180"/>
+      </w:pPr>
+    </w:lvl>
+  </w:abstractNum>
+  <w:abstractNum w:abstractNumId="12">
     <w:nsid w:val="779E3623"/>
     <w:multiLevelType w:val="hybridMultilevel"/>
     <w:tmpl w:val="1A129EFC"/>
@@ -2073,37 +3038,46 @@
     <w:abstractNumId w:val="0"/>
   </w:num>
   <w:num w:numId="2">
+    <w:abstractNumId w:val="9"/>
+  </w:num>
+  <w:num w:numId="3">
+    <w:abstractNumId w:val="10"/>
+  </w:num>
+  <w:num w:numId="4">
+    <w:abstractNumId w:val="4"/>
+  </w:num>
+  <w:num w:numId="5">
+    <w:abstractNumId w:val="12"/>
+  </w:num>
+  <w:num w:numId="6">
+    <w:abstractNumId w:val="3"/>
+  </w:num>
+  <w:num w:numId="7">
+    <w:abstractNumId w:val="6"/>
+  </w:num>
+  <w:num w:numId="8">
     <w:abstractNumId w:val="7"/>
   </w:num>
-  <w:num w:numId="3">
-    <w:abstractNumId w:val="8"/>
-  </w:num>
-  <w:num w:numId="4">
-    <w:abstractNumId w:val="3"/>
-  </w:num>
-  <w:num w:numId="5">
-    <w:abstractNumId w:val="9"/>
-  </w:num>
-  <w:num w:numId="6">
-    <w:abstractNumId w:val="2"/>
-  </w:num>
-  <w:num w:numId="7">
+  <w:num w:numId="9">
     <w:abstractNumId w:val="5"/>
-  </w:num>
-  <w:num w:numId="8">
-    <w:abstractNumId w:val="6"/>
-  </w:num>
-  <w:num w:numId="9">
-    <w:abstractNumId w:val="4"/>
   </w:num>
   <w:num w:numId="10">
     <w:abstractNumId w:val="1"/>
+  </w:num>
+  <w:num w:numId="11">
+    <w:abstractNumId w:val="11"/>
+  </w:num>
+  <w:num w:numId="12">
+    <w:abstractNumId w:val="8"/>
+  </w:num>
+  <w:num w:numId="13">
+    <w:abstractNumId w:val="2"/>
   </w:num>
 </w:numbering>
 </file>
 
 <file path=word/styles.xml><?xml version="1.0" encoding="utf-8"?>
-<w:styles xmlns:mc="http://schemas.openxmlformats.org/markup-compatibility/2006" xmlns:r="http://schemas.openxmlformats.org/officeDocument/2006/relationships" xmlns:w="http://schemas.openxmlformats.org/wordprocessingml/2006/main" xmlns:w14="http://schemas.microsoft.com/office/word/2010/wordml" mc:Ignorable="w14">
+<w:styles xmlns:mc="http://schemas.openxmlformats.org/markup-compatibility/2006" xmlns:r="http://schemas.openxmlformats.org/officeDocument/2006/relationships" xmlns:w="http://schemas.openxmlformats.org/wordprocessingml/2006/main" xmlns:w14="http://schemas.microsoft.com/office/word/2010/wordml" xmlns:w15="http://schemas.microsoft.com/office/word/2012/wordml" mc:Ignorable="w14 w15">
   <w:docDefaults>
     <w:rPrDefault>
       <w:rPr>
@@ -2119,153 +3093,378 @@
       </w:pPr>
     </w:pPrDefault>
   </w:docDefaults>
-  <w:latentStyles w:defLockedState="0" w:defUIPriority="99" w:defSemiHidden="1" w:defUnhideWhenUsed="1" w:defQFormat="0" w:count="276">
-    <w:lsdException w:name="Normal" w:semiHidden="0" w:uiPriority="0" w:unhideWhenUsed="0" w:qFormat="1"/>
-    <w:lsdException w:name="heading 1" w:semiHidden="0" w:uiPriority="9" w:unhideWhenUsed="0" w:qFormat="1"/>
-    <w:lsdException w:name="heading 2" w:uiPriority="9" w:qFormat="1"/>
-    <w:lsdException w:name="heading 3" w:uiPriority="9" w:qFormat="1"/>
-    <w:lsdException w:name="heading 4" w:uiPriority="9" w:qFormat="1"/>
-    <w:lsdException w:name="heading 5" w:uiPriority="9" w:qFormat="1"/>
-    <w:lsdException w:name="heading 6" w:uiPriority="9" w:qFormat="1"/>
-    <w:lsdException w:name="heading 7" w:uiPriority="9" w:qFormat="1"/>
-    <w:lsdException w:name="heading 8" w:uiPriority="9" w:qFormat="1"/>
-    <w:lsdException w:name="heading 9" w:uiPriority="9" w:qFormat="1"/>
-    <w:lsdException w:name="toc 1" w:uiPriority="39"/>
-    <w:lsdException w:name="toc 2" w:uiPriority="39"/>
-    <w:lsdException w:name="toc 3" w:uiPriority="39"/>
-    <w:lsdException w:name="toc 4" w:uiPriority="39"/>
-    <w:lsdException w:name="toc 5" w:uiPriority="39"/>
-    <w:lsdException w:name="toc 6" w:uiPriority="39"/>
-    <w:lsdException w:name="toc 7" w:uiPriority="39"/>
-    <w:lsdException w:name="toc 8" w:uiPriority="39"/>
-    <w:lsdException w:name="toc 9" w:uiPriority="39"/>
-    <w:lsdException w:name="caption" w:uiPriority="35" w:qFormat="1"/>
-    <w:lsdException w:name="Title" w:semiHidden="0" w:uiPriority="10" w:unhideWhenUsed="0" w:qFormat="1"/>
-    <w:lsdException w:name="Default Paragraph Font" w:uiPriority="1"/>
-    <w:lsdException w:name="Subtitle" w:semiHidden="0" w:uiPriority="11" w:unhideWhenUsed="0" w:qFormat="1"/>
-    <w:lsdException w:name="Strong" w:semiHidden="0" w:uiPriority="22" w:unhideWhenUsed="0" w:qFormat="1"/>
-    <w:lsdException w:name="Emphasis" w:semiHidden="0" w:uiPriority="20" w:unhideWhenUsed="0" w:qFormat="1"/>
-    <w:lsdException w:name="Table Grid" w:semiHidden="0" w:uiPriority="39" w:unhideWhenUsed="0"/>
-    <w:lsdException w:name="Note Level 1" w:semiHidden="0" w:unhideWhenUsed="0"/>
-    <w:lsdException w:name="Note Level 2" w:semiHidden="0" w:unhideWhenUsed="0"/>
-    <w:lsdException w:name="Note Level 3" w:semiHidden="0" w:unhideWhenUsed="0"/>
-    <w:lsdException w:name="Note Level 4" w:semiHidden="0" w:unhideWhenUsed="0"/>
-    <w:lsdException w:name="Note Level 5" w:semiHidden="0" w:unhideWhenUsed="0"/>
-    <w:lsdException w:name="Note Level 6" w:semiHidden="0" w:unhideWhenUsed="0"/>
-    <w:lsdException w:name="Note Level 7" w:semiHidden="0" w:unhideWhenUsed="0"/>
-    <w:lsdException w:name="Note Level 8" w:semiHidden="0" w:unhideWhenUsed="0"/>
-    <w:lsdException w:name="Note Level 9" w:semiHidden="0" w:unhideWhenUsed="0"/>
-    <w:lsdException w:name="Placeholder Text" w:unhideWhenUsed="0"/>
-    <w:lsdException w:name="No Spacing" w:semiHidden="0" w:uiPriority="1" w:unhideWhenUsed="0" w:qFormat="1"/>
-    <w:lsdException w:name="Light Shading" w:semiHidden="0" w:uiPriority="60" w:unhideWhenUsed="0"/>
-    <w:lsdException w:name="Light List" w:semiHidden="0" w:uiPriority="61" w:unhideWhenUsed="0"/>
-    <w:lsdException w:name="Light Grid" w:semiHidden="0" w:uiPriority="62" w:unhideWhenUsed="0"/>
-    <w:lsdException w:name="Medium Shading 1" w:semiHidden="0" w:uiPriority="63" w:unhideWhenUsed="0"/>
-    <w:lsdException w:name="Medium Shading 2" w:semiHidden="0" w:uiPriority="64" w:unhideWhenUsed="0"/>
-    <w:lsdException w:name="Medium List 1" w:semiHidden="0" w:uiPriority="65" w:unhideWhenUsed="0"/>
-    <w:lsdException w:name="Medium List 2" w:semiHidden="0" w:uiPriority="66" w:unhideWhenUsed="0"/>
-    <w:lsdException w:name="Medium Grid 1" w:semiHidden="0" w:uiPriority="67" w:unhideWhenUsed="0"/>
-    <w:lsdException w:name="Medium Grid 2" w:semiHidden="0" w:uiPriority="68" w:unhideWhenUsed="0"/>
-    <w:lsdException w:name="Medium Grid 3" w:semiHidden="0" w:uiPriority="69" w:unhideWhenUsed="0"/>
-    <w:lsdException w:name="Dark List" w:semiHidden="0" w:uiPriority="70" w:unhideWhenUsed="0"/>
-    <w:lsdException w:name="Colorful Shading" w:semiHidden="0" w:uiPriority="71" w:unhideWhenUsed="0"/>
-    <w:lsdException w:name="Colorful List" w:semiHidden="0" w:uiPriority="72" w:unhideWhenUsed="0"/>
-    <w:lsdException w:name="Colorful Grid" w:semiHidden="0" w:uiPriority="73" w:unhideWhenUsed="0"/>
-    <w:lsdException w:name="Light Shading Accent 1" w:semiHidden="0" w:uiPriority="60" w:unhideWhenUsed="0"/>
-    <w:lsdException w:name="Light List Accent 1" w:semiHidden="0" w:uiPriority="61" w:unhideWhenUsed="0"/>
-    <w:lsdException w:name="Light Grid Accent 1" w:semiHidden="0" w:uiPriority="62" w:unhideWhenUsed="0"/>
-    <w:lsdException w:name="Medium Shading 1 Accent 1" w:semiHidden="0" w:uiPriority="63" w:unhideWhenUsed="0"/>
-    <w:lsdException w:name="Medium Shading 2 Accent 1" w:semiHidden="0" w:uiPriority="64" w:unhideWhenUsed="0"/>
-    <w:lsdException w:name="Medium List 1 Accent 1" w:semiHidden="0" w:uiPriority="65" w:unhideWhenUsed="0"/>
-    <w:lsdException w:name="Revision" w:unhideWhenUsed="0"/>
-    <w:lsdException w:name="List Paragraph" w:semiHidden="0" w:uiPriority="34" w:unhideWhenUsed="0" w:qFormat="1"/>
-    <w:lsdException w:name="Quote" w:semiHidden="0" w:uiPriority="29" w:unhideWhenUsed="0" w:qFormat="1"/>
-    <w:lsdException w:name="Intense Quote" w:semiHidden="0" w:uiPriority="30" w:unhideWhenUsed="0" w:qFormat="1"/>
-    <w:lsdException w:name="Medium List 2 Accent 1" w:semiHidden="0" w:uiPriority="66" w:unhideWhenUsed="0"/>
-    <w:lsdException w:name="Medium Grid 1 Accent 1" w:semiHidden="0" w:uiPriority="67" w:unhideWhenUsed="0"/>
-    <w:lsdException w:name="Medium Grid 2 Accent 1" w:semiHidden="0" w:uiPriority="68" w:unhideWhenUsed="0"/>
-    <w:lsdException w:name="Medium Grid 3 Accent 1" w:semiHidden="0" w:uiPriority="69" w:unhideWhenUsed="0"/>
-    <w:lsdException w:name="Dark List Accent 1" w:semiHidden="0" w:uiPriority="70" w:unhideWhenUsed="0"/>
-    <w:lsdException w:name="Colorful Shading Accent 1" w:semiHidden="0" w:uiPriority="71" w:unhideWhenUsed="0"/>
-    <w:lsdException w:name="Colorful List Accent 1" w:semiHidden="0" w:uiPriority="72" w:unhideWhenUsed="0"/>
-    <w:lsdException w:name="Colorful Grid Accent 1" w:semiHidden="0" w:uiPriority="73" w:unhideWhenUsed="0"/>
-    <w:lsdException w:name="Light Shading Accent 2" w:semiHidden="0" w:uiPriority="60" w:unhideWhenUsed="0"/>
-    <w:lsdException w:name="Light List Accent 2" w:semiHidden="0" w:uiPriority="61" w:unhideWhenUsed="0"/>
-    <w:lsdException w:name="Light Grid Accent 2" w:semiHidden="0" w:uiPriority="62" w:unhideWhenUsed="0"/>
-    <w:lsdException w:name="Medium Shading 1 Accent 2" w:semiHidden="0" w:uiPriority="63" w:unhideWhenUsed="0"/>
-    <w:lsdException w:name="Medium Shading 2 Accent 2" w:semiHidden="0" w:uiPriority="64" w:unhideWhenUsed="0"/>
-    <w:lsdException w:name="Medium List 1 Accent 2" w:semiHidden="0" w:uiPriority="65" w:unhideWhenUsed="0"/>
-    <w:lsdException w:name="Medium List 2 Accent 2" w:semiHidden="0" w:uiPriority="66" w:unhideWhenUsed="0"/>
-    <w:lsdException w:name="Medium Grid 1 Accent 2" w:semiHidden="0" w:uiPriority="67" w:unhideWhenUsed="0"/>
-    <w:lsdException w:name="Medium Grid 2 Accent 2" w:semiHidden="0" w:uiPriority="68" w:unhideWhenUsed="0"/>
-    <w:lsdException w:name="Medium Grid 3 Accent 2" w:semiHidden="0" w:uiPriority="69" w:unhideWhenUsed="0"/>
-    <w:lsdException w:name="Dark List Accent 2" w:semiHidden="0" w:uiPriority="70" w:unhideWhenUsed="0"/>
-    <w:lsdException w:name="Colorful Shading Accent 2" w:semiHidden="0" w:uiPriority="71" w:unhideWhenUsed="0"/>
-    <w:lsdException w:name="Colorful List Accent 2" w:semiHidden="0" w:uiPriority="72" w:unhideWhenUsed="0"/>
-    <w:lsdException w:name="Colorful Grid Accent 2" w:semiHidden="0" w:uiPriority="73" w:unhideWhenUsed="0"/>
-    <w:lsdException w:name="Light Shading Accent 3" w:semiHidden="0" w:uiPriority="60" w:unhideWhenUsed="0"/>
-    <w:lsdException w:name="Light List Accent 3" w:semiHidden="0" w:uiPriority="61" w:unhideWhenUsed="0"/>
-    <w:lsdException w:name="Light Grid Accent 3" w:semiHidden="0" w:uiPriority="62" w:unhideWhenUsed="0"/>
-    <w:lsdException w:name="Medium Shading 1 Accent 3" w:semiHidden="0" w:uiPriority="63" w:unhideWhenUsed="0"/>
-    <w:lsdException w:name="Medium Shading 2 Accent 3" w:semiHidden="0" w:uiPriority="64" w:unhideWhenUsed="0"/>
-    <w:lsdException w:name="Medium List 1 Accent 3" w:semiHidden="0" w:uiPriority="65" w:unhideWhenUsed="0"/>
-    <w:lsdException w:name="Medium List 2 Accent 3" w:semiHidden="0" w:uiPriority="66" w:unhideWhenUsed="0"/>
-    <w:lsdException w:name="Medium Grid 1 Accent 3" w:semiHidden="0" w:uiPriority="67" w:unhideWhenUsed="0"/>
-    <w:lsdException w:name="Medium Grid 2 Accent 3" w:semiHidden="0" w:uiPriority="68" w:unhideWhenUsed="0"/>
-    <w:lsdException w:name="Medium Grid 3 Accent 3" w:semiHidden="0" w:uiPriority="69" w:unhideWhenUsed="0"/>
-    <w:lsdException w:name="Dark List Accent 3" w:semiHidden="0" w:uiPriority="70" w:unhideWhenUsed="0"/>
-    <w:lsdException w:name="Colorful Shading Accent 3" w:semiHidden="0" w:uiPriority="71" w:unhideWhenUsed="0"/>
-    <w:lsdException w:name="Colorful List Accent 3" w:semiHidden="0" w:uiPriority="72" w:unhideWhenUsed="0"/>
-    <w:lsdException w:name="Colorful Grid Accent 3" w:semiHidden="0" w:uiPriority="73" w:unhideWhenUsed="0"/>
-    <w:lsdException w:name="Light Shading Accent 4" w:semiHidden="0" w:uiPriority="60" w:unhideWhenUsed="0"/>
-    <w:lsdException w:name="Light List Accent 4" w:semiHidden="0" w:uiPriority="61" w:unhideWhenUsed="0"/>
-    <w:lsdException w:name="Light Grid Accent 4" w:semiHidden="0" w:uiPriority="62" w:unhideWhenUsed="0"/>
-    <w:lsdException w:name="Medium Shading 1 Accent 4" w:semiHidden="0" w:uiPriority="63" w:unhideWhenUsed="0"/>
-    <w:lsdException w:name="Medium Shading 2 Accent 4" w:semiHidden="0" w:uiPriority="64" w:unhideWhenUsed="0"/>
-    <w:lsdException w:name="Medium List 1 Accent 4" w:semiHidden="0" w:uiPriority="65" w:unhideWhenUsed="0"/>
-    <w:lsdException w:name="Medium List 2 Accent 4" w:semiHidden="0" w:uiPriority="66" w:unhideWhenUsed="0"/>
-    <w:lsdException w:name="Medium Grid 1 Accent 4" w:semiHidden="0" w:uiPriority="67" w:unhideWhenUsed="0"/>
-    <w:lsdException w:name="Medium Grid 2 Accent 4" w:semiHidden="0" w:uiPriority="68" w:unhideWhenUsed="0"/>
-    <w:lsdException w:name="Medium Grid 3 Accent 4" w:semiHidden="0" w:uiPriority="69" w:unhideWhenUsed="0"/>
-    <w:lsdException w:name="Dark List Accent 4" w:semiHidden="0" w:uiPriority="70" w:unhideWhenUsed="0"/>
-    <w:lsdException w:name="Colorful Shading Accent 4" w:semiHidden="0" w:uiPriority="71" w:unhideWhenUsed="0"/>
-    <w:lsdException w:name="Colorful List Accent 4" w:semiHidden="0" w:uiPriority="72" w:unhideWhenUsed="0"/>
-    <w:lsdException w:name="Colorful Grid Accent 4" w:semiHidden="0" w:uiPriority="73" w:unhideWhenUsed="0"/>
-    <w:lsdException w:name="Light Shading Accent 5" w:semiHidden="0" w:uiPriority="60" w:unhideWhenUsed="0"/>
-    <w:lsdException w:name="Light List Accent 5" w:semiHidden="0" w:uiPriority="61" w:unhideWhenUsed="0"/>
-    <w:lsdException w:name="Light Grid Accent 5" w:semiHidden="0" w:uiPriority="62" w:unhideWhenUsed="0"/>
-    <w:lsdException w:name="Medium Shading 1 Accent 5" w:semiHidden="0" w:uiPriority="63" w:unhideWhenUsed="0"/>
-    <w:lsdException w:name="Medium Shading 2 Accent 5" w:semiHidden="0" w:uiPriority="64" w:unhideWhenUsed="0"/>
-    <w:lsdException w:name="Medium List 1 Accent 5" w:semiHidden="0" w:uiPriority="65" w:unhideWhenUsed="0"/>
-    <w:lsdException w:name="Medium List 2 Accent 5" w:semiHidden="0" w:uiPriority="66" w:unhideWhenUsed="0"/>
-    <w:lsdException w:name="Medium Grid 1 Accent 5" w:semiHidden="0" w:uiPriority="67" w:unhideWhenUsed="0"/>
-    <w:lsdException w:name="Medium Grid 2 Accent 5" w:semiHidden="0" w:uiPriority="68" w:unhideWhenUsed="0"/>
-    <w:lsdException w:name="Medium Grid 3 Accent 5" w:semiHidden="0" w:uiPriority="69" w:unhideWhenUsed="0"/>
-    <w:lsdException w:name="Dark List Accent 5" w:semiHidden="0" w:uiPriority="70" w:unhideWhenUsed="0"/>
-    <w:lsdException w:name="Colorful Shading Accent 5" w:semiHidden="0" w:uiPriority="71" w:unhideWhenUsed="0"/>
-    <w:lsdException w:name="Colorful List Accent 5" w:semiHidden="0" w:uiPriority="72" w:unhideWhenUsed="0"/>
-    <w:lsdException w:name="Colorful Grid Accent 5" w:semiHidden="0" w:uiPriority="73" w:unhideWhenUsed="0"/>
-    <w:lsdException w:name="Light Shading Accent 6" w:semiHidden="0" w:uiPriority="60" w:unhideWhenUsed="0"/>
-    <w:lsdException w:name="Light List Accent 6" w:semiHidden="0" w:uiPriority="61" w:unhideWhenUsed="0"/>
-    <w:lsdException w:name="Light Grid Accent 6" w:semiHidden="0" w:uiPriority="62" w:unhideWhenUsed="0"/>
-    <w:lsdException w:name="Medium Shading 1 Accent 6" w:semiHidden="0" w:uiPriority="63" w:unhideWhenUsed="0"/>
-    <w:lsdException w:name="Medium Shading 2 Accent 6" w:semiHidden="0" w:uiPriority="64" w:unhideWhenUsed="0"/>
-    <w:lsdException w:name="Medium List 1 Accent 6" w:semiHidden="0" w:uiPriority="65" w:unhideWhenUsed="0"/>
-    <w:lsdException w:name="Medium List 2 Accent 6" w:semiHidden="0" w:uiPriority="66" w:unhideWhenUsed="0"/>
-    <w:lsdException w:name="Medium Grid 1 Accent 6" w:semiHidden="0" w:uiPriority="67" w:unhideWhenUsed="0"/>
-    <w:lsdException w:name="Medium Grid 2 Accent 6" w:semiHidden="0" w:uiPriority="68" w:unhideWhenUsed="0"/>
-    <w:lsdException w:name="Medium Grid 3 Accent 6" w:semiHidden="0" w:uiPriority="69" w:unhideWhenUsed="0"/>
-    <w:lsdException w:name="Dark List Accent 6" w:semiHidden="0" w:uiPriority="70" w:unhideWhenUsed="0"/>
-    <w:lsdException w:name="Colorful Shading Accent 6" w:semiHidden="0" w:uiPriority="71" w:unhideWhenUsed="0"/>
-    <w:lsdException w:name="Colorful List Accent 6" w:semiHidden="0" w:uiPriority="72" w:unhideWhenUsed="0"/>
-    <w:lsdException w:name="Colorful Grid Accent 6" w:semiHidden="0" w:uiPriority="73" w:unhideWhenUsed="0"/>
-    <w:lsdException w:name="Subtle Emphasis" w:semiHidden="0" w:uiPriority="19" w:unhideWhenUsed="0" w:qFormat="1"/>
-    <w:lsdException w:name="Intense Emphasis" w:semiHidden="0" w:uiPriority="21" w:unhideWhenUsed="0" w:qFormat="1"/>
-    <w:lsdException w:name="Subtle Reference" w:semiHidden="0" w:uiPriority="31" w:unhideWhenUsed="0" w:qFormat="1"/>
-    <w:lsdException w:name="Intense Reference" w:semiHidden="0" w:uiPriority="32" w:unhideWhenUsed="0" w:qFormat="1"/>
-    <w:lsdException w:name="Book Title" w:semiHidden="0" w:uiPriority="33" w:unhideWhenUsed="0" w:qFormat="1"/>
-    <w:lsdException w:name="Bibliography" w:uiPriority="37"/>
-    <w:lsdException w:name="TOC Heading" w:uiPriority="39" w:qFormat="1"/>
+  <w:latentStyles w:defLockedState="0" w:defUIPriority="99" w:defSemiHidden="0" w:defUnhideWhenUsed="0" w:defQFormat="0" w:count="380">
+    <w:lsdException w:name="Normal" w:uiPriority="0" w:qFormat="1"/>
+    <w:lsdException w:name="heading 1" w:uiPriority="9" w:qFormat="1"/>
+    <w:lsdException w:name="heading 2" w:semiHidden="1" w:uiPriority="9" w:unhideWhenUsed="1" w:qFormat="1"/>
+    <w:lsdException w:name="heading 3" w:semiHidden="1" w:uiPriority="9" w:unhideWhenUsed="1" w:qFormat="1"/>
+    <w:lsdException w:name="heading 4" w:semiHidden="1" w:uiPriority="9" w:unhideWhenUsed="1" w:qFormat="1"/>
+    <w:lsdException w:name="heading 5" w:semiHidden="1" w:uiPriority="9" w:unhideWhenUsed="1" w:qFormat="1"/>
+    <w:lsdException w:name="heading 6" w:semiHidden="1" w:uiPriority="9" w:unhideWhenUsed="1" w:qFormat="1"/>
+    <w:lsdException w:name="heading 7" w:semiHidden="1" w:uiPriority="9" w:unhideWhenUsed="1" w:qFormat="1"/>
+    <w:lsdException w:name="heading 8" w:semiHidden="1" w:uiPriority="9" w:unhideWhenUsed="1" w:qFormat="1"/>
+    <w:lsdException w:name="heading 9" w:semiHidden="1" w:uiPriority="9" w:unhideWhenUsed="1" w:qFormat="1"/>
+    <w:lsdException w:name="index 1" w:semiHidden="1" w:unhideWhenUsed="1"/>
+    <w:lsdException w:name="index 2" w:semiHidden="1" w:unhideWhenUsed="1"/>
+    <w:lsdException w:name="index 3" w:semiHidden="1" w:unhideWhenUsed="1"/>
+    <w:lsdException w:name="index 4" w:semiHidden="1" w:unhideWhenUsed="1"/>
+    <w:lsdException w:name="index 5" w:semiHidden="1" w:unhideWhenUsed="1"/>
+    <w:lsdException w:name="index 6" w:semiHidden="1" w:unhideWhenUsed="1"/>
+    <w:lsdException w:name="index 7" w:semiHidden="1" w:unhideWhenUsed="1"/>
+    <w:lsdException w:name="index 8" w:semiHidden="1" w:unhideWhenUsed="1"/>
+    <w:lsdException w:name="index 9" w:semiHidden="1" w:unhideWhenUsed="1"/>
+    <w:lsdException w:name="toc 1" w:semiHidden="1" w:uiPriority="39" w:unhideWhenUsed="1"/>
+    <w:lsdException w:name="toc 2" w:semiHidden="1" w:uiPriority="39" w:unhideWhenUsed="1"/>
+    <w:lsdException w:name="toc 3" w:semiHidden="1" w:uiPriority="39" w:unhideWhenUsed="1"/>
+    <w:lsdException w:name="toc 4" w:semiHidden="1" w:uiPriority="39" w:unhideWhenUsed="1"/>
+    <w:lsdException w:name="toc 5" w:semiHidden="1" w:uiPriority="39" w:unhideWhenUsed="1"/>
+    <w:lsdException w:name="toc 6" w:semiHidden="1" w:uiPriority="39" w:unhideWhenUsed="1"/>
+    <w:lsdException w:name="toc 7" w:semiHidden="1" w:uiPriority="39" w:unhideWhenUsed="1"/>
+    <w:lsdException w:name="toc 8" w:semiHidden="1" w:uiPriority="39" w:unhideWhenUsed="1"/>
+    <w:lsdException w:name="toc 9" w:semiHidden="1" w:uiPriority="39" w:unhideWhenUsed="1"/>
+    <w:lsdException w:name="Normal Indent" w:semiHidden="1" w:unhideWhenUsed="1"/>
+    <w:lsdException w:name="footnote text" w:semiHidden="1" w:unhideWhenUsed="1"/>
+    <w:lsdException w:name="annotation text" w:semiHidden="1" w:unhideWhenUsed="1"/>
+    <w:lsdException w:name="header" w:semiHidden="1" w:unhideWhenUsed="1"/>
+    <w:lsdException w:name="footer" w:semiHidden="1" w:unhideWhenUsed="1"/>
+    <w:lsdException w:name="index heading" w:semiHidden="1" w:unhideWhenUsed="1"/>
+    <w:lsdException w:name="caption" w:semiHidden="1" w:uiPriority="35" w:unhideWhenUsed="1" w:qFormat="1"/>
+    <w:lsdException w:name="table of figures" w:semiHidden="1" w:unhideWhenUsed="1"/>
+    <w:lsdException w:name="envelope address" w:semiHidden="1" w:unhideWhenUsed="1"/>
+    <w:lsdException w:name="envelope return" w:semiHidden="1" w:unhideWhenUsed="1"/>
+    <w:lsdException w:name="footnote reference" w:semiHidden="1" w:unhideWhenUsed="1"/>
+    <w:lsdException w:name="annotation reference" w:semiHidden="1" w:unhideWhenUsed="1"/>
+    <w:lsdException w:name="line number" w:semiHidden="1" w:unhideWhenUsed="1"/>
+    <w:lsdException w:name="page number" w:semiHidden="1" w:unhideWhenUsed="1"/>
+    <w:lsdException w:name="endnote reference" w:semiHidden="1" w:unhideWhenUsed="1"/>
+    <w:lsdException w:name="endnote text" w:semiHidden="1" w:unhideWhenUsed="1"/>
+    <w:lsdException w:name="table of authorities" w:semiHidden="1" w:unhideWhenUsed="1"/>
+    <w:lsdException w:name="macro" w:semiHidden="1" w:unhideWhenUsed="1"/>
+    <w:lsdException w:name="toa heading" w:semiHidden="1" w:unhideWhenUsed="1"/>
+    <w:lsdException w:name="List" w:semiHidden="1" w:unhideWhenUsed="1"/>
+    <w:lsdException w:name="List Bullet" w:semiHidden="1" w:unhideWhenUsed="1"/>
+    <w:lsdException w:name="List Number" w:semiHidden="1" w:unhideWhenUsed="1"/>
+    <w:lsdException w:name="List 2" w:semiHidden="1" w:unhideWhenUsed="1"/>
+    <w:lsdException w:name="List 3" w:semiHidden="1" w:unhideWhenUsed="1"/>
+    <w:lsdException w:name="List 4" w:semiHidden="1" w:unhideWhenUsed="1"/>
+    <w:lsdException w:name="List 5" w:semiHidden="1" w:unhideWhenUsed="1"/>
+    <w:lsdException w:name="List Bullet 2" w:semiHidden="1" w:unhideWhenUsed="1"/>
+    <w:lsdException w:name="List Bullet 3" w:semiHidden="1" w:unhideWhenUsed="1"/>
+    <w:lsdException w:name="List Bullet 4" w:semiHidden="1" w:unhideWhenUsed="1"/>
+    <w:lsdException w:name="List Bullet 5" w:semiHidden="1" w:unhideWhenUsed="1"/>
+    <w:lsdException w:name="List Number 2" w:semiHidden="1" w:unhideWhenUsed="1"/>
+    <w:lsdException w:name="List Number 3" w:semiHidden="1" w:unhideWhenUsed="1"/>
+    <w:lsdException w:name="List Number 4" w:semiHidden="1" w:unhideWhenUsed="1"/>
+    <w:lsdException w:name="List Number 5" w:semiHidden="1" w:unhideWhenUsed="1"/>
+    <w:lsdException w:name="Title" w:uiPriority="10" w:qFormat="1"/>
+    <w:lsdException w:name="Closing" w:semiHidden="1" w:unhideWhenUsed="1"/>
+    <w:lsdException w:name="Signature" w:semiHidden="1" w:unhideWhenUsed="1"/>
+    <w:lsdException w:name="Default Paragraph Font" w:semiHidden="1" w:uiPriority="1" w:unhideWhenUsed="1"/>
+    <w:lsdException w:name="Body Text" w:semiHidden="1" w:unhideWhenUsed="1"/>
+    <w:lsdException w:name="Body Text Indent" w:semiHidden="1" w:unhideWhenUsed="1"/>
+    <w:lsdException w:name="List Continue" w:semiHidden="1" w:unhideWhenUsed="1"/>
+    <w:lsdException w:name="List Continue 2" w:semiHidden="1" w:unhideWhenUsed="1"/>
+    <w:lsdException w:name="List Continue 3" w:semiHidden="1" w:unhideWhenUsed="1"/>
+    <w:lsdException w:name="List Continue 4" w:semiHidden="1" w:unhideWhenUsed="1"/>
+    <w:lsdException w:name="List Continue 5" w:semiHidden="1" w:unhideWhenUsed="1"/>
+    <w:lsdException w:name="Message Header" w:semiHidden="1" w:unhideWhenUsed="1"/>
+    <w:lsdException w:name="Subtitle" w:uiPriority="11" w:qFormat="1"/>
+    <w:lsdException w:name="Salutation" w:semiHidden="1" w:unhideWhenUsed="1"/>
+    <w:lsdException w:name="Date" w:semiHidden="1" w:unhideWhenUsed="1"/>
+    <w:lsdException w:name="Body Text First Indent" w:semiHidden="1" w:unhideWhenUsed="1"/>
+    <w:lsdException w:name="Body Text First Indent 2" w:semiHidden="1" w:unhideWhenUsed="1"/>
+    <w:lsdException w:name="Note Heading" w:semiHidden="1" w:unhideWhenUsed="1"/>
+    <w:lsdException w:name="Body Text 2" w:semiHidden="1" w:unhideWhenUsed="1"/>
+    <w:lsdException w:name="Body Text 3" w:semiHidden="1" w:unhideWhenUsed="1"/>
+    <w:lsdException w:name="Body Text Indent 2" w:semiHidden="1" w:unhideWhenUsed="1"/>
+    <w:lsdException w:name="Body Text Indent 3" w:semiHidden="1" w:unhideWhenUsed="1"/>
+    <w:lsdException w:name="Block Text" w:semiHidden="1" w:unhideWhenUsed="1"/>
+    <w:lsdException w:name="Hyperlink" w:semiHidden="1" w:unhideWhenUsed="1"/>
+    <w:lsdException w:name="FollowedHyperlink" w:semiHidden="1" w:unhideWhenUsed="1"/>
+    <w:lsdException w:name="Strong" w:uiPriority="22" w:qFormat="1"/>
+    <w:lsdException w:name="Emphasis" w:uiPriority="20" w:qFormat="1"/>
+    <w:lsdException w:name="Document Map" w:semiHidden="1" w:unhideWhenUsed="1"/>
+    <w:lsdException w:name="Plain Text" w:semiHidden="1" w:unhideWhenUsed="1"/>
+    <w:lsdException w:name="E-mail Signature" w:semiHidden="1" w:unhideWhenUsed="1"/>
+    <w:lsdException w:name="HTML Top of Form" w:semiHidden="1" w:unhideWhenUsed="1"/>
+    <w:lsdException w:name="HTML Bottom of Form" w:semiHidden="1" w:unhideWhenUsed="1"/>
+    <w:lsdException w:name="Normal (Web)" w:semiHidden="1" w:unhideWhenUsed="1"/>
+    <w:lsdException w:name="HTML Acronym" w:semiHidden="1" w:unhideWhenUsed="1"/>
+    <w:lsdException w:name="HTML Address" w:semiHidden="1" w:unhideWhenUsed="1"/>
+    <w:lsdException w:name="HTML Cite" w:semiHidden="1" w:unhideWhenUsed="1"/>
+    <w:lsdException w:name="HTML Code" w:semiHidden="1" w:unhideWhenUsed="1"/>
+    <w:lsdException w:name="HTML Definition" w:semiHidden="1" w:unhideWhenUsed="1"/>
+    <w:lsdException w:name="HTML Keyboard" w:semiHidden="1" w:unhideWhenUsed="1"/>
+    <w:lsdException w:name="HTML Preformatted" w:semiHidden="1" w:unhideWhenUsed="1"/>
+    <w:lsdException w:name="HTML Sample" w:semiHidden="1" w:unhideWhenUsed="1"/>
+    <w:lsdException w:name="HTML Typewriter" w:semiHidden="1" w:unhideWhenUsed="1"/>
+    <w:lsdException w:name="HTML Variable" w:semiHidden="1" w:unhideWhenUsed="1"/>
+    <w:lsdException w:name="Normal Table" w:semiHidden="1" w:unhideWhenUsed="1"/>
+    <w:lsdException w:name="annotation subject" w:semiHidden="1" w:unhideWhenUsed="1"/>
+    <w:lsdException w:name="No List" w:semiHidden="1" w:unhideWhenUsed="1"/>
+    <w:lsdException w:name="Outline List 1" w:semiHidden="1" w:unhideWhenUsed="1"/>
+    <w:lsdException w:name="Outline List 2" w:semiHidden="1" w:unhideWhenUsed="1"/>
+    <w:lsdException w:name="Outline List 3" w:semiHidden="1" w:unhideWhenUsed="1"/>
+    <w:lsdException w:name="Table Simple 1" w:semiHidden="1" w:unhideWhenUsed="1"/>
+    <w:lsdException w:name="Table Simple 2" w:semiHidden="1" w:unhideWhenUsed="1"/>
+    <w:lsdException w:name="Table Simple 3" w:semiHidden="1" w:unhideWhenUsed="1"/>
+    <w:lsdException w:name="Table Classic 1" w:semiHidden="1" w:unhideWhenUsed="1"/>
+    <w:lsdException w:name="Table Classic 2" w:semiHidden="1" w:unhideWhenUsed="1"/>
+    <w:lsdException w:name="Table Classic 3" w:semiHidden="1" w:unhideWhenUsed="1"/>
+    <w:lsdException w:name="Table Classic 4" w:semiHidden="1" w:unhideWhenUsed="1"/>
+    <w:lsdException w:name="Table Colorful 1" w:semiHidden="1" w:unhideWhenUsed="1"/>
+    <w:lsdException w:name="Table Colorful 2" w:semiHidden="1" w:unhideWhenUsed="1"/>
+    <w:lsdException w:name="Table Colorful 3" w:semiHidden="1" w:unhideWhenUsed="1"/>
+    <w:lsdException w:name="Table Columns 1" w:semiHidden="1" w:unhideWhenUsed="1"/>
+    <w:lsdException w:name="Table Columns 2" w:semiHidden="1" w:unhideWhenUsed="1"/>
+    <w:lsdException w:name="Table Columns 3" w:semiHidden="1" w:unhideWhenUsed="1"/>
+    <w:lsdException w:name="Table Columns 4" w:semiHidden="1" w:unhideWhenUsed="1"/>
+    <w:lsdException w:name="Table Columns 5" w:semiHidden="1" w:unhideWhenUsed="1"/>
+    <w:lsdException w:name="Table Grid 1" w:semiHidden="1" w:unhideWhenUsed="1"/>
+    <w:lsdException w:name="Table Grid 2" w:semiHidden="1" w:unhideWhenUsed="1"/>
+    <w:lsdException w:name="Table Grid 3" w:semiHidden="1" w:unhideWhenUsed="1"/>
+    <w:lsdException w:name="Table Grid 4" w:semiHidden="1" w:unhideWhenUsed="1"/>
+    <w:lsdException w:name="Table Grid 5" w:semiHidden="1" w:unhideWhenUsed="1"/>
+    <w:lsdException w:name="Table Grid 6" w:semiHidden="1" w:unhideWhenUsed="1"/>
+    <w:lsdException w:name="Table Grid 7" w:semiHidden="1" w:unhideWhenUsed="1"/>
+    <w:lsdException w:name="Table Grid 8" w:semiHidden="1" w:unhideWhenUsed="1"/>
+    <w:lsdException w:name="Table List 1" w:semiHidden="1" w:unhideWhenUsed="1"/>
+    <w:lsdException w:name="Table List 2" w:semiHidden="1" w:unhideWhenUsed="1"/>
+    <w:lsdException w:name="Table List 3" w:semiHidden="1" w:unhideWhenUsed="1"/>
+    <w:lsdException w:name="Table List 4" w:semiHidden="1" w:unhideWhenUsed="1"/>
+    <w:lsdException w:name="Table List 5" w:semiHidden="1" w:unhideWhenUsed="1"/>
+    <w:lsdException w:name="Table List 6" w:semiHidden="1" w:unhideWhenUsed="1"/>
+    <w:lsdException w:name="Table List 7" w:semiHidden="1" w:unhideWhenUsed="1"/>
+    <w:lsdException w:name="Table List 8" w:semiHidden="1" w:unhideWhenUsed="1"/>
+    <w:lsdException w:name="Table 3D effects 1" w:semiHidden="1" w:unhideWhenUsed="1"/>
+    <w:lsdException w:name="Table 3D effects 2" w:semiHidden="1" w:unhideWhenUsed="1"/>
+    <w:lsdException w:name="Table 3D effects 3" w:semiHidden="1" w:unhideWhenUsed="1"/>
+    <w:lsdException w:name="Table Contemporary" w:semiHidden="1" w:unhideWhenUsed="1"/>
+    <w:lsdException w:name="Table Elegant" w:semiHidden="1" w:unhideWhenUsed="1"/>
+    <w:lsdException w:name="Table Professional" w:semiHidden="1" w:unhideWhenUsed="1"/>
+    <w:lsdException w:name="Table Subtle 1" w:semiHidden="1" w:unhideWhenUsed="1"/>
+    <w:lsdException w:name="Table Subtle 2" w:semiHidden="1" w:unhideWhenUsed="1"/>
+    <w:lsdException w:name="Table Web 1" w:semiHidden="1" w:unhideWhenUsed="1"/>
+    <w:lsdException w:name="Table Web 2" w:semiHidden="1" w:unhideWhenUsed="1"/>
+    <w:lsdException w:name="Table Web 3" w:semiHidden="1" w:unhideWhenUsed="1"/>
+    <w:lsdException w:name="Balloon Text" w:semiHidden="1" w:unhideWhenUsed="1"/>
+    <w:lsdException w:name="Table Grid" w:uiPriority="39"/>
+    <w:lsdException w:name="Table Theme" w:semiHidden="1" w:unhideWhenUsed="1"/>
+    <w:lsdException w:name="Placeholder Text" w:semiHidden="1"/>
+    <w:lsdException w:name="No Spacing" w:uiPriority="1" w:qFormat="1"/>
+    <w:lsdException w:name="Light Shading" w:uiPriority="60"/>
+    <w:lsdException w:name="Light List" w:uiPriority="61"/>
+    <w:lsdException w:name="Light Grid" w:uiPriority="62"/>
+    <w:lsdException w:name="Medium Shading 1" w:uiPriority="63"/>
+    <w:lsdException w:name="Medium Shading 2" w:uiPriority="64"/>
+    <w:lsdException w:name="Medium List 1" w:uiPriority="65"/>
+    <w:lsdException w:name="Medium List 2" w:uiPriority="66"/>
+    <w:lsdException w:name="Medium Grid 1" w:uiPriority="67"/>
+    <w:lsdException w:name="Medium Grid 2" w:uiPriority="68"/>
+    <w:lsdException w:name="Medium Grid 3" w:uiPriority="69"/>
+    <w:lsdException w:name="Dark List" w:uiPriority="70"/>
+    <w:lsdException w:name="Colorful Shading" w:uiPriority="71"/>
+    <w:lsdException w:name="Colorful List" w:uiPriority="72"/>
+    <w:lsdException w:name="Colorful Grid" w:uiPriority="73"/>
+    <w:lsdException w:name="Light Shading Accent 1" w:uiPriority="60"/>
+    <w:lsdException w:name="Light List Accent 1" w:uiPriority="61"/>
+    <w:lsdException w:name="Light Grid Accent 1" w:uiPriority="62"/>
+    <w:lsdException w:name="Medium Shading 1 Accent 1" w:uiPriority="63"/>
+    <w:lsdException w:name="Medium Shading 2 Accent 1" w:uiPriority="64"/>
+    <w:lsdException w:name="Medium List 1 Accent 1" w:uiPriority="65"/>
+    <w:lsdException w:name="Revision" w:semiHidden="1"/>
+    <w:lsdException w:name="List Paragraph" w:uiPriority="34" w:qFormat="1"/>
+    <w:lsdException w:name="Quote" w:uiPriority="29" w:qFormat="1"/>
+    <w:lsdException w:name="Intense Quote" w:uiPriority="30" w:qFormat="1"/>
+    <w:lsdException w:name="Medium List 2 Accent 1" w:uiPriority="66"/>
+    <w:lsdException w:name="Medium Grid 1 Accent 1" w:uiPriority="67"/>
+    <w:lsdException w:name="Medium Grid 2 Accent 1" w:uiPriority="68"/>
+    <w:lsdException w:name="Medium Grid 3 Accent 1" w:uiPriority="69"/>
+    <w:lsdException w:name="Dark List Accent 1" w:uiPriority="70"/>
+    <w:lsdException w:name="Colorful Shading Accent 1" w:uiPriority="71"/>
+    <w:lsdException w:name="Colorful List Accent 1" w:uiPriority="72"/>
+    <w:lsdException w:name="Colorful Grid Accent 1" w:uiPriority="73"/>
+    <w:lsdException w:name="Light Shading Accent 2" w:uiPriority="60"/>
+    <w:lsdException w:name="Light List Accent 2" w:uiPriority="61"/>
+    <w:lsdException w:name="Light Grid Accent 2" w:uiPriority="62"/>
+    <w:lsdException w:name="Medium Shading 1 Accent 2" w:uiPriority="63"/>
+    <w:lsdException w:name="Medium Shading 2 Accent 2" w:uiPriority="64"/>
+    <w:lsdException w:name="Medium List 1 Accent 2" w:uiPriority="65"/>
+    <w:lsdException w:name="Medium List 2 Accent 2" w:uiPriority="66"/>
+    <w:lsdException w:name="Medium Grid 1 Accent 2" w:uiPriority="67"/>
+    <w:lsdException w:name="Medium Grid 2 Accent 2" w:uiPriority="68"/>
+    <w:lsdException w:name="Medium Grid 3 Accent 2" w:uiPriority="69"/>
+    <w:lsdException w:name="Dark List Accent 2" w:uiPriority="70"/>
+    <w:lsdException w:name="Colorful Shading Accent 2" w:uiPriority="71"/>
+    <w:lsdException w:name="Colorful List Accent 2" w:uiPriority="72"/>
+    <w:lsdException w:name="Colorful Grid Accent 2" w:uiPriority="73"/>
+    <w:lsdException w:name="Light Shading Accent 3" w:uiPriority="60"/>
+    <w:lsdException w:name="Light List Accent 3" w:uiPriority="61"/>
+    <w:lsdException w:name="Light Grid Accent 3" w:uiPriority="62"/>
+    <w:lsdException w:name="Medium Shading 1 Accent 3" w:uiPriority="63"/>
+    <w:lsdException w:name="Medium Shading 2 Accent 3" w:uiPriority="64"/>
+    <w:lsdException w:name="Medium List 1 Accent 3" w:uiPriority="65"/>
+    <w:lsdException w:name="Medium List 2 Accent 3" w:uiPriority="66"/>
+    <w:lsdException w:name="Medium Grid 1 Accent 3" w:uiPriority="67"/>
+    <w:lsdException w:name="Medium Grid 2 Accent 3" w:uiPriority="68"/>
+    <w:lsdException w:name="Medium Grid 3 Accent 3" w:uiPriority="69"/>
+    <w:lsdException w:name="Dark List Accent 3" w:uiPriority="70"/>
+    <w:lsdException w:name="Colorful Shading Accent 3" w:uiPriority="71"/>
+    <w:lsdException w:name="Colorful List Accent 3" w:uiPriority="72"/>
+    <w:lsdException w:name="Colorful Grid Accent 3" w:uiPriority="73"/>
+    <w:lsdException w:name="Light Shading Accent 4" w:uiPriority="60"/>
+    <w:lsdException w:name="Light List Accent 4" w:uiPriority="61"/>
+    <w:lsdException w:name="Light Grid Accent 4" w:uiPriority="62"/>
+    <w:lsdException w:name="Medium Shading 1 Accent 4" w:uiPriority="63"/>
+    <w:lsdException w:name="Medium Shading 2 Accent 4" w:uiPriority="64"/>
+    <w:lsdException w:name="Medium List 1 Accent 4" w:uiPriority="65"/>
+    <w:lsdException w:name="Medium List 2 Accent 4" w:uiPriority="66"/>
+    <w:lsdException w:name="Medium Grid 1 Accent 4" w:uiPriority="67"/>
+    <w:lsdException w:name="Medium Grid 2 Accent 4" w:uiPriority="68"/>
+    <w:lsdException w:name="Medium Grid 3 Accent 4" w:uiPriority="69"/>
+    <w:lsdException w:name="Dark List Accent 4" w:uiPriority="70"/>
+    <w:lsdException w:name="Colorful Shading Accent 4" w:uiPriority="71"/>
+    <w:lsdException w:name="Colorful List Accent 4" w:uiPriority="72"/>
+    <w:lsdException w:name="Colorful Grid Accent 4" w:uiPriority="73"/>
+    <w:lsdException w:name="Light Shading Accent 5" w:uiPriority="60"/>
+    <w:lsdException w:name="Light List Accent 5" w:uiPriority="61"/>
+    <w:lsdException w:name="Light Grid Accent 5" w:uiPriority="62"/>
+    <w:lsdException w:name="Medium Shading 1 Accent 5" w:uiPriority="63"/>
+    <w:lsdException w:name="Medium Shading 2 Accent 5" w:uiPriority="64"/>
+    <w:lsdException w:name="Medium List 1 Accent 5" w:uiPriority="65"/>
+    <w:lsdException w:name="Medium List 2 Accent 5" w:uiPriority="66"/>
+    <w:lsdException w:name="Medium Grid 1 Accent 5" w:uiPriority="67"/>
+    <w:lsdException w:name="Medium Grid 2 Accent 5" w:uiPriority="68"/>
+    <w:lsdException w:name="Medium Grid 3 Accent 5" w:uiPriority="69"/>
+    <w:lsdException w:name="Dark List Accent 5" w:uiPriority="70"/>
+    <w:lsdException w:name="Colorful Shading Accent 5" w:uiPriority="71"/>
+    <w:lsdException w:name="Colorful List Accent 5" w:uiPriority="72"/>
+    <w:lsdException w:name="Colorful Grid Accent 5" w:uiPriority="73"/>
+    <w:lsdException w:name="Light Shading Accent 6" w:uiPriority="60"/>
+    <w:lsdException w:name="Light List Accent 6" w:uiPriority="61"/>
+    <w:lsdException w:name="Light Grid Accent 6" w:uiPriority="62"/>
+    <w:lsdException w:name="Medium Shading 1 Accent 6" w:uiPriority="63"/>
+    <w:lsdException w:name="Medium Shading 2 Accent 6" w:uiPriority="64"/>
+    <w:lsdException w:name="Medium List 1 Accent 6" w:uiPriority="65"/>
+    <w:lsdException w:name="Medium List 2 Accent 6" w:uiPriority="66"/>
+    <w:lsdException w:name="Medium Grid 1 Accent 6" w:uiPriority="67"/>
+    <w:lsdException w:name="Medium Grid 2 Accent 6" w:uiPriority="68"/>
+    <w:lsdException w:name="Medium Grid 3 Accent 6" w:uiPriority="69"/>
+    <w:lsdException w:name="Dark List Accent 6" w:uiPriority="70"/>
+    <w:lsdException w:name="Colorful Shading Accent 6" w:uiPriority="71"/>
+    <w:lsdException w:name="Colorful List Accent 6" w:uiPriority="72"/>
+    <w:lsdException w:name="Colorful Grid Accent 6" w:uiPriority="73"/>
+    <w:lsdException w:name="Subtle Emphasis" w:uiPriority="19" w:qFormat="1"/>
+    <w:lsdException w:name="Intense Emphasis" w:uiPriority="21" w:qFormat="1"/>
+    <w:lsdException w:name="Subtle Reference" w:uiPriority="31" w:qFormat="1"/>
+    <w:lsdException w:name="Intense Reference" w:uiPriority="32" w:qFormat="1"/>
+    <w:lsdException w:name="Book Title" w:uiPriority="33" w:qFormat="1"/>
+    <w:lsdException w:name="Bibliography" w:semiHidden="1" w:uiPriority="37" w:unhideWhenUsed="1"/>
+    <w:lsdException w:name="TOC Heading" w:semiHidden="1" w:uiPriority="39" w:unhideWhenUsed="1" w:qFormat="1"/>
+    <w:lsdException w:name="Plain Table 1" w:uiPriority="41"/>
+    <w:lsdException w:name="Plain Table 2" w:uiPriority="42"/>
+    <w:lsdException w:name="Plain Table 3" w:uiPriority="43"/>
+    <w:lsdException w:name="Plain Table 4" w:uiPriority="44"/>
+    <w:lsdException w:name="Plain Table 5" w:uiPriority="45"/>
+    <w:lsdException w:name="Grid Table Light" w:uiPriority="40"/>
+    <w:lsdException w:name="Grid Table 1 Light" w:uiPriority="46"/>
+    <w:lsdException w:name="Grid Table 2" w:uiPriority="47"/>
+    <w:lsdException w:name="Grid Table 3" w:uiPriority="48"/>
+    <w:lsdException w:name="Grid Table 4" w:uiPriority="49"/>
+    <w:lsdException w:name="Grid Table 5 Dark" w:uiPriority="50"/>
+    <w:lsdException w:name="Grid Table 6 Colorful" w:uiPriority="51"/>
+    <w:lsdException w:name="Grid Table 7 Colorful" w:uiPriority="52"/>
+    <w:lsdException w:name="Grid Table 1 Light Accent 1" w:uiPriority="46"/>
+    <w:lsdException w:name="Grid Table 2 Accent 1" w:uiPriority="47"/>
+    <w:lsdException w:name="Grid Table 3 Accent 1" w:uiPriority="48"/>
+    <w:lsdException w:name="Grid Table 4 Accent 1" w:uiPriority="49"/>
+    <w:lsdException w:name="Grid Table 5 Dark Accent 1" w:uiPriority="50"/>
+    <w:lsdException w:name="Grid Table 6 Colorful Accent 1" w:uiPriority="51"/>
+    <w:lsdException w:name="Grid Table 7 Colorful Accent 1" w:uiPriority="52"/>
+    <w:lsdException w:name="Grid Table 1 Light Accent 2" w:uiPriority="46"/>
+    <w:lsdException w:name="Grid Table 2 Accent 2" w:uiPriority="47"/>
+    <w:lsdException w:name="Grid Table 3 Accent 2" w:uiPriority="48"/>
+    <w:lsdException w:name="Grid Table 4 Accent 2" w:uiPriority="49"/>
+    <w:lsdException w:name="Grid Table 5 Dark Accent 2" w:uiPriority="50"/>
+    <w:lsdException w:name="Grid Table 6 Colorful Accent 2" w:uiPriority="51"/>
+    <w:lsdException w:name="Grid Table 7 Colorful Accent 2" w:uiPriority="52"/>
+    <w:lsdException w:name="Grid Table 1 Light Accent 3" w:uiPriority="46"/>
+    <w:lsdException w:name="Grid Table 2 Accent 3" w:uiPriority="47"/>
+    <w:lsdException w:name="Grid Table 3 Accent 3" w:uiPriority="48"/>
+    <w:lsdException w:name="Grid Table 4 Accent 3" w:uiPriority="49"/>
+    <w:lsdException w:name="Grid Table 5 Dark Accent 3" w:uiPriority="50"/>
+    <w:lsdException w:name="Grid Table 6 Colorful Accent 3" w:uiPriority="51"/>
+    <w:lsdException w:name="Grid Table 7 Colorful Accent 3" w:uiPriority="52"/>
+    <w:lsdException w:name="Grid Table 1 Light Accent 4" w:uiPriority="46"/>
+    <w:lsdException w:name="Grid Table 2 Accent 4" w:uiPriority="47"/>
+    <w:lsdException w:name="Grid Table 3 Accent 4" w:uiPriority="48"/>
+    <w:lsdException w:name="Grid Table 4 Accent 4" w:uiPriority="49"/>
+    <w:lsdException w:name="Grid Table 5 Dark Accent 4" w:uiPriority="50"/>
+    <w:lsdException w:name="Grid Table 6 Colorful Accent 4" w:uiPriority="51"/>
+    <w:lsdException w:name="Grid Table 7 Colorful Accent 4" w:uiPriority="52"/>
+    <w:lsdException w:name="Grid Table 1 Light Accent 5" w:uiPriority="46"/>
+    <w:lsdException w:name="Grid Table 2 Accent 5" w:uiPriority="47"/>
+    <w:lsdException w:name="Grid Table 3 Accent 5" w:uiPriority="48"/>
+    <w:lsdException w:name="Grid Table 4 Accent 5" w:uiPriority="49"/>
+    <w:lsdException w:name="Grid Table 5 Dark Accent 5" w:uiPriority="50"/>
+    <w:lsdException w:name="Grid Table 6 Colorful Accent 5" w:uiPriority="51"/>
+    <w:lsdException w:name="Grid Table 7 Colorful Accent 5" w:uiPriority="52"/>
+    <w:lsdException w:name="Grid Table 1 Light Accent 6" w:uiPriority="46"/>
+    <w:lsdException w:name="Grid Table 2 Accent 6" w:uiPriority="47"/>
+    <w:lsdException w:name="Grid Table 3 Accent 6" w:uiPriority="48"/>
+    <w:lsdException w:name="Grid Table 4 Accent 6" w:uiPriority="49"/>
+    <w:lsdException w:name="Grid Table 5 Dark Accent 6" w:uiPriority="50"/>
+    <w:lsdException w:name="Grid Table 6 Colorful Accent 6" w:uiPriority="51"/>
+    <w:lsdException w:name="Grid Table 7 Colorful Accent 6" w:uiPriority="52"/>
+    <w:lsdException w:name="List Table 1 Light" w:uiPriority="46"/>
+    <w:lsdException w:name="List Table 2" w:uiPriority="47"/>
+    <w:lsdException w:name="List Table 3" w:uiPriority="48"/>
+    <w:lsdException w:name="List Table 4" w:uiPriority="49"/>
+    <w:lsdException w:name="List Table 5 Dark" w:uiPriority="50"/>
+    <w:lsdException w:name="List Table 6 Colorful" w:uiPriority="51"/>
+    <w:lsdException w:name="List Table 7 Colorful" w:uiPriority="52"/>
+    <w:lsdException w:name="List Table 1 Light Accent 1" w:uiPriority="46"/>
+    <w:lsdException w:name="List Table 2 Accent 1" w:uiPriority="47"/>
+    <w:lsdException w:name="List Table 3 Accent 1" w:uiPriority="48"/>
+    <w:lsdException w:name="List Table 4 Accent 1" w:uiPriority="49"/>
+    <w:lsdException w:name="List Table 5 Dark Accent 1" w:uiPriority="50"/>
+    <w:lsdException w:name="List Table 6 Colorful Accent 1" w:uiPriority="51"/>
+    <w:lsdException w:name="List Table 7 Colorful Accent 1" w:uiPriority="52"/>
+    <w:lsdException w:name="List Table 1 Light Accent 2" w:uiPriority="46"/>
+    <w:lsdException w:name="List Table 2 Accent 2" w:uiPriority="47"/>
+    <w:lsdException w:name="List Table 3 Accent 2" w:uiPriority="48"/>
+    <w:lsdException w:name="List Table 4 Accent 2" w:uiPriority="49"/>
+    <w:lsdException w:name="List Table 5 Dark Accent 2" w:uiPriority="50"/>
+    <w:lsdException w:name="List Table 6 Colorful Accent 2" w:uiPriority="51"/>
+    <w:lsdException w:name="List Table 7 Colorful Accent 2" w:uiPriority="52"/>
+    <w:lsdException w:name="List Table 1 Light Accent 3" w:uiPriority="46"/>
+    <w:lsdException w:name="List Table 2 Accent 3" w:uiPriority="47"/>
+    <w:lsdException w:name="List Table 3 Accent 3" w:uiPriority="48"/>
+    <w:lsdException w:name="List Table 4 Accent 3" w:uiPriority="49"/>
+    <w:lsdException w:name="List Table 5 Dark Accent 3" w:uiPriority="50"/>
+    <w:lsdException w:name="List Table 6 Colorful Accent 3" w:uiPriority="51"/>
+    <w:lsdException w:name="List Table 7 Colorful Accent 3" w:uiPriority="52"/>
+    <w:lsdException w:name="List Table 1 Light Accent 4" w:uiPriority="46"/>
+    <w:lsdException w:name="List Table 2 Accent 4" w:uiPriority="47"/>
+    <w:lsdException w:name="List Table 3 Accent 4" w:uiPriority="48"/>
+    <w:lsdException w:name="List Table 4 Accent 4" w:uiPriority="49"/>
+    <w:lsdException w:name="List Table 5 Dark Accent 4" w:uiPriority="50"/>
+    <w:lsdException w:name="List Table 6 Colorful Accent 4" w:uiPriority="51"/>
+    <w:lsdException w:name="List Table 7 Colorful Accent 4" w:uiPriority="52"/>
+    <w:lsdException w:name="List Table 1 Light Accent 5" w:uiPriority="46"/>
+    <w:lsdException w:name="List Table 2 Accent 5" w:uiPriority="47"/>
+    <w:lsdException w:name="List Table 3 Accent 5" w:uiPriority="48"/>
+    <w:lsdException w:name="List Table 4 Accent 5" w:uiPriority="49"/>
+    <w:lsdException w:name="List Table 5 Dark Accent 5" w:uiPriority="50"/>
+    <w:lsdException w:name="List Table 6 Colorful Accent 5" w:uiPriority="51"/>
+    <w:lsdException w:name="List Table 7 Colorful Accent 5" w:uiPriority="52"/>
+    <w:lsdException w:name="List Table 1 Light Accent 6" w:uiPriority="46"/>
+    <w:lsdException w:name="List Table 2 Accent 6" w:uiPriority="47"/>
+    <w:lsdException w:name="List Table 3 Accent 6" w:uiPriority="48"/>
+    <w:lsdException w:name="List Table 4 Accent 6" w:uiPriority="49"/>
+    <w:lsdException w:name="List Table 5 Dark Accent 6" w:uiPriority="50"/>
+    <w:lsdException w:name="List Table 6 Colorful Accent 6" w:uiPriority="51"/>
+    <w:lsdException w:name="List Table 7 Colorful Accent 6" w:uiPriority="52"/>
   </w:latentStyles>
   <w:style w:type="paragraph" w:default="1" w:styleId="Normal">
     <w:name w:val="Normal"/>
@@ -2274,215 +3473,7 @@
   <w:style w:type="character" w:default="1" w:styleId="DefaultParagraphFont">
     <w:name w:val="Default Paragraph Font"/>
     <w:uiPriority w:val="1"/>
-    <w:unhideWhenUsed/>
-  </w:style>
-  <w:style w:type="table" w:default="1" w:styleId="TableNormal">
-    <w:name w:val="Normal Table"/>
-    <w:uiPriority w:val="99"/>
     <w:semiHidden/>
-    <w:unhideWhenUsed/>
-    <w:tblPr>
-      <w:tblInd w:w="0" w:type="dxa"/>
-      <w:tblCellMar>
-        <w:top w:w="0" w:type="dxa"/>
-        <w:left w:w="108" w:type="dxa"/>
-        <w:bottom w:w="0" w:type="dxa"/>
-        <w:right w:w="108" w:type="dxa"/>
-      </w:tblCellMar>
-    </w:tblPr>
-  </w:style>
-  <w:style w:type="numbering" w:default="1" w:styleId="NoList">
-    <w:name w:val="No List"/>
-    <w:uiPriority w:val="99"/>
-    <w:semiHidden/>
-    <w:unhideWhenUsed/>
-  </w:style>
-  <w:style w:type="paragraph" w:styleId="ListParagraph">
-    <w:name w:val="List Paragraph"/>
-    <w:basedOn w:val="Normal"/>
-    <w:uiPriority w:val="34"/>
-    <w:qFormat/>
-    <w:rsid w:val="00B60122"/>
-    <w:pPr>
-      <w:ind w:left="720"/>
-      <w:contextualSpacing/>
-    </w:pPr>
-  </w:style>
-</w:styles>
-</file>
-
-<file path=word/stylesWithEffects.xml><?xml version="1.0" encoding="utf-8"?>
-<w:styles xmlns:wpc="http://schemas.microsoft.com/office/word/2010/wordprocessingCanvas" xmlns:mo="http://schemas.microsoft.com/office/mac/office/2008/main" xmlns:mc="http://schemas.openxmlformats.org/markup-compatibility/2006" xmlns:mv="urn:schemas-microsoft-com:mac:vml" xmlns:o="urn:schemas-microsoft-com:office:office" xmlns:r="http://schemas.openxmlformats.org/officeDocument/2006/relationships" xmlns:m="http://schemas.openxmlformats.org/officeDocument/2006/math" xmlns:v="urn:schemas-microsoft-com:vml" xmlns:wp14="http://schemas.microsoft.com/office/word/2010/wordprocessingDrawing" xmlns:wp="http://schemas.openxmlformats.org/drawingml/2006/wordprocessingDrawing" xmlns:w10="urn:schemas-microsoft-com:office:word" xmlns:w="http://schemas.openxmlformats.org/wordprocessingml/2006/main" xmlns:w14="http://schemas.microsoft.com/office/word/2010/wordml" xmlns:wpg="http://schemas.microsoft.com/office/word/2010/wordprocessingGroup" xmlns:wpi="http://schemas.microsoft.com/office/word/2010/wordprocessingInk" xmlns:wne="http://schemas.microsoft.com/office/word/2006/wordml" xmlns:wps="http://schemas.microsoft.com/office/word/2010/wordprocessingShape" mc:Ignorable="w14 wp14">
-  <w:docDefaults>
-    <w:rPrDefault>
-      <w:rPr>
-        <w:rFonts w:asciiTheme="minorHAnsi" w:eastAsiaTheme="minorHAnsi" w:hAnsiTheme="minorHAnsi" w:cstheme="minorBidi"/>
-        <w:sz w:val="22"/>
-        <w:szCs w:val="22"/>
-        <w:lang w:val="en-US" w:eastAsia="en-US" w:bidi="ar-SA"/>
-      </w:rPr>
-    </w:rPrDefault>
-    <w:pPrDefault>
-      <w:pPr>
-        <w:spacing w:after="160" w:line="259" w:lineRule="auto"/>
-      </w:pPr>
-    </w:pPrDefault>
-  </w:docDefaults>
-  <w:latentStyles w:defLockedState="0" w:defUIPriority="99" w:defSemiHidden="1" w:defUnhideWhenUsed="1" w:defQFormat="0" w:count="276">
-    <w:lsdException w:name="Normal" w:semiHidden="0" w:uiPriority="0" w:unhideWhenUsed="0" w:qFormat="1"/>
-    <w:lsdException w:name="heading 1" w:semiHidden="0" w:uiPriority="9" w:unhideWhenUsed="0" w:qFormat="1"/>
-    <w:lsdException w:name="heading 2" w:uiPriority="9" w:qFormat="1"/>
-    <w:lsdException w:name="heading 3" w:uiPriority="9" w:qFormat="1"/>
-    <w:lsdException w:name="heading 4" w:uiPriority="9" w:qFormat="1"/>
-    <w:lsdException w:name="heading 5" w:uiPriority="9" w:qFormat="1"/>
-    <w:lsdException w:name="heading 6" w:uiPriority="9" w:qFormat="1"/>
-    <w:lsdException w:name="heading 7" w:uiPriority="9" w:qFormat="1"/>
-    <w:lsdException w:name="heading 8" w:uiPriority="9" w:qFormat="1"/>
-    <w:lsdException w:name="heading 9" w:uiPriority="9" w:qFormat="1"/>
-    <w:lsdException w:name="toc 1" w:uiPriority="39"/>
-    <w:lsdException w:name="toc 2" w:uiPriority="39"/>
-    <w:lsdException w:name="toc 3" w:uiPriority="39"/>
-    <w:lsdException w:name="toc 4" w:uiPriority="39"/>
-    <w:lsdException w:name="toc 5" w:uiPriority="39"/>
-    <w:lsdException w:name="toc 6" w:uiPriority="39"/>
-    <w:lsdException w:name="toc 7" w:uiPriority="39"/>
-    <w:lsdException w:name="toc 8" w:uiPriority="39"/>
-    <w:lsdException w:name="toc 9" w:uiPriority="39"/>
-    <w:lsdException w:name="caption" w:uiPriority="35" w:qFormat="1"/>
-    <w:lsdException w:name="Title" w:semiHidden="0" w:uiPriority="10" w:unhideWhenUsed="0" w:qFormat="1"/>
-    <w:lsdException w:name="Default Paragraph Font" w:uiPriority="1"/>
-    <w:lsdException w:name="Subtitle" w:semiHidden="0" w:uiPriority="11" w:unhideWhenUsed="0" w:qFormat="1"/>
-    <w:lsdException w:name="Strong" w:semiHidden="0" w:uiPriority="22" w:unhideWhenUsed="0" w:qFormat="1"/>
-    <w:lsdException w:name="Emphasis" w:semiHidden="0" w:uiPriority="20" w:unhideWhenUsed="0" w:qFormat="1"/>
-    <w:lsdException w:name="Table Grid" w:semiHidden="0" w:uiPriority="39" w:unhideWhenUsed="0"/>
-    <w:lsdException w:name="Note Level 1" w:semiHidden="0" w:unhideWhenUsed="0"/>
-    <w:lsdException w:name="Note Level 2" w:semiHidden="0" w:unhideWhenUsed="0"/>
-    <w:lsdException w:name="Note Level 3" w:semiHidden="0" w:unhideWhenUsed="0"/>
-    <w:lsdException w:name="Note Level 4" w:semiHidden="0" w:unhideWhenUsed="0"/>
-    <w:lsdException w:name="Note Level 5" w:semiHidden="0" w:unhideWhenUsed="0"/>
-    <w:lsdException w:name="Note Level 6" w:semiHidden="0" w:unhideWhenUsed="0"/>
-    <w:lsdException w:name="Note Level 7" w:semiHidden="0" w:unhideWhenUsed="0"/>
-    <w:lsdException w:name="Note Level 8" w:semiHidden="0" w:unhideWhenUsed="0"/>
-    <w:lsdException w:name="Note Level 9" w:semiHidden="0" w:unhideWhenUsed="0"/>
-    <w:lsdException w:name="Placeholder Text" w:unhideWhenUsed="0"/>
-    <w:lsdException w:name="No Spacing" w:semiHidden="0" w:uiPriority="1" w:unhideWhenUsed="0" w:qFormat="1"/>
-    <w:lsdException w:name="Light Shading" w:semiHidden="0" w:uiPriority="60" w:unhideWhenUsed="0"/>
-    <w:lsdException w:name="Light List" w:semiHidden="0" w:uiPriority="61" w:unhideWhenUsed="0"/>
-    <w:lsdException w:name="Light Grid" w:semiHidden="0" w:uiPriority="62" w:unhideWhenUsed="0"/>
-    <w:lsdException w:name="Medium Shading 1" w:semiHidden="0" w:uiPriority="63" w:unhideWhenUsed="0"/>
-    <w:lsdException w:name="Medium Shading 2" w:semiHidden="0" w:uiPriority="64" w:unhideWhenUsed="0"/>
-    <w:lsdException w:name="Medium List 1" w:semiHidden="0" w:uiPriority="65" w:unhideWhenUsed="0"/>
-    <w:lsdException w:name="Medium List 2" w:semiHidden="0" w:uiPriority="66" w:unhideWhenUsed="0"/>
-    <w:lsdException w:name="Medium Grid 1" w:semiHidden="0" w:uiPriority="67" w:unhideWhenUsed="0"/>
-    <w:lsdException w:name="Medium Grid 2" w:semiHidden="0" w:uiPriority="68" w:unhideWhenUsed="0"/>
-    <w:lsdException w:name="Medium Grid 3" w:semiHidden="0" w:uiPriority="69" w:unhideWhenUsed="0"/>
-    <w:lsdException w:name="Dark List" w:semiHidden="0" w:uiPriority="70" w:unhideWhenUsed="0"/>
-    <w:lsdException w:name="Colorful Shading" w:semiHidden="0" w:uiPriority="71" w:unhideWhenUsed="0"/>
-    <w:lsdException w:name="Colorful List" w:semiHidden="0" w:uiPriority="72" w:unhideWhenUsed="0"/>
-    <w:lsdException w:name="Colorful Grid" w:semiHidden="0" w:uiPriority="73" w:unhideWhenUsed="0"/>
-    <w:lsdException w:name="Light Shading Accent 1" w:semiHidden="0" w:uiPriority="60" w:unhideWhenUsed="0"/>
-    <w:lsdException w:name="Light List Accent 1" w:semiHidden="0" w:uiPriority="61" w:unhideWhenUsed="0"/>
-    <w:lsdException w:name="Light Grid Accent 1" w:semiHidden="0" w:uiPriority="62" w:unhideWhenUsed="0"/>
-    <w:lsdException w:name="Medium Shading 1 Accent 1" w:semiHidden="0" w:uiPriority="63" w:unhideWhenUsed="0"/>
-    <w:lsdException w:name="Medium Shading 2 Accent 1" w:semiHidden="0" w:uiPriority="64" w:unhideWhenUsed="0"/>
-    <w:lsdException w:name="Medium List 1 Accent 1" w:semiHidden="0" w:uiPriority="65" w:unhideWhenUsed="0"/>
-    <w:lsdException w:name="Revision" w:unhideWhenUsed="0"/>
-    <w:lsdException w:name="List Paragraph" w:semiHidden="0" w:uiPriority="34" w:unhideWhenUsed="0" w:qFormat="1"/>
-    <w:lsdException w:name="Quote" w:semiHidden="0" w:uiPriority="29" w:unhideWhenUsed="0" w:qFormat="1"/>
-    <w:lsdException w:name="Intense Quote" w:semiHidden="0" w:uiPriority="30" w:unhideWhenUsed="0" w:qFormat="1"/>
-    <w:lsdException w:name="Medium List 2 Accent 1" w:semiHidden="0" w:uiPriority="66" w:unhideWhenUsed="0"/>
-    <w:lsdException w:name="Medium Grid 1 Accent 1" w:semiHidden="0" w:uiPriority="67" w:unhideWhenUsed="0"/>
-    <w:lsdException w:name="Medium Grid 2 Accent 1" w:semiHidden="0" w:uiPriority="68" w:unhideWhenUsed="0"/>
-    <w:lsdException w:name="Medium Grid 3 Accent 1" w:semiHidden="0" w:uiPriority="69" w:unhideWhenUsed="0"/>
-    <w:lsdException w:name="Dark List Accent 1" w:semiHidden="0" w:uiPriority="70" w:unhideWhenUsed="0"/>
-    <w:lsdException w:name="Colorful Shading Accent 1" w:semiHidden="0" w:uiPriority="71" w:unhideWhenUsed="0"/>
-    <w:lsdException w:name="Colorful List Accent 1" w:semiHidden="0" w:uiPriority="72" w:unhideWhenUsed="0"/>
-    <w:lsdException w:name="Colorful Grid Accent 1" w:semiHidden="0" w:uiPriority="73" w:unhideWhenUsed="0"/>
-    <w:lsdException w:name="Light Shading Accent 2" w:semiHidden="0" w:uiPriority="60" w:unhideWhenUsed="0"/>
-    <w:lsdException w:name="Light List Accent 2" w:semiHidden="0" w:uiPriority="61" w:unhideWhenUsed="0"/>
-    <w:lsdException w:name="Light Grid Accent 2" w:semiHidden="0" w:uiPriority="62" w:unhideWhenUsed="0"/>
-    <w:lsdException w:name="Medium Shading 1 Accent 2" w:semiHidden="0" w:uiPriority="63" w:unhideWhenUsed="0"/>
-    <w:lsdException w:name="Medium Shading 2 Accent 2" w:semiHidden="0" w:uiPriority="64" w:unhideWhenUsed="0"/>
-    <w:lsdException w:name="Medium List 1 Accent 2" w:semiHidden="0" w:uiPriority="65" w:unhideWhenUsed="0"/>
-    <w:lsdException w:name="Medium List 2 Accent 2" w:semiHidden="0" w:uiPriority="66" w:unhideWhenUsed="0"/>
-    <w:lsdException w:name="Medium Grid 1 Accent 2" w:semiHidden="0" w:uiPriority="67" w:unhideWhenUsed="0"/>
-    <w:lsdException w:name="Medium Grid 2 Accent 2" w:semiHidden="0" w:uiPriority="68" w:unhideWhenUsed="0"/>
-    <w:lsdException w:name="Medium Grid 3 Accent 2" w:semiHidden="0" w:uiPriority="69" w:unhideWhenUsed="0"/>
-    <w:lsdException w:name="Dark List Accent 2" w:semiHidden="0" w:uiPriority="70" w:unhideWhenUsed="0"/>
-    <w:lsdException w:name="Colorful Shading Accent 2" w:semiHidden="0" w:uiPriority="71" w:unhideWhenUsed="0"/>
-    <w:lsdException w:name="Colorful List Accent 2" w:semiHidden="0" w:uiPriority="72" w:unhideWhenUsed="0"/>
-    <w:lsdException w:name="Colorful Grid Accent 2" w:semiHidden="0" w:uiPriority="73" w:unhideWhenUsed="0"/>
-    <w:lsdException w:name="Light Shading Accent 3" w:semiHidden="0" w:uiPriority="60" w:unhideWhenUsed="0"/>
-    <w:lsdException w:name="Light List Accent 3" w:semiHidden="0" w:uiPriority="61" w:unhideWhenUsed="0"/>
-    <w:lsdException w:name="Light Grid Accent 3" w:semiHidden="0" w:uiPriority="62" w:unhideWhenUsed="0"/>
-    <w:lsdException w:name="Medium Shading 1 Accent 3" w:semiHidden="0" w:uiPriority="63" w:unhideWhenUsed="0"/>
-    <w:lsdException w:name="Medium Shading 2 Accent 3" w:semiHidden="0" w:uiPriority="64" w:unhideWhenUsed="0"/>
-    <w:lsdException w:name="Medium List 1 Accent 3" w:semiHidden="0" w:uiPriority="65" w:unhideWhenUsed="0"/>
-    <w:lsdException w:name="Medium List 2 Accent 3" w:semiHidden="0" w:uiPriority="66" w:unhideWhenUsed="0"/>
-    <w:lsdException w:name="Medium Grid 1 Accent 3" w:semiHidden="0" w:uiPriority="67" w:unhideWhenUsed="0"/>
-    <w:lsdException w:name="Medium Grid 2 Accent 3" w:semiHidden="0" w:uiPriority="68" w:unhideWhenUsed="0"/>
-    <w:lsdException w:name="Medium Grid 3 Accent 3" w:semiHidden="0" w:uiPriority="69" w:unhideWhenUsed="0"/>
-    <w:lsdException w:name="Dark List Accent 3" w:semiHidden="0" w:uiPriority="70" w:unhideWhenUsed="0"/>
-    <w:lsdException w:name="Colorful Shading Accent 3" w:semiHidden="0" w:uiPriority="71" w:unhideWhenUsed="0"/>
-    <w:lsdException w:name="Colorful List Accent 3" w:semiHidden="0" w:uiPriority="72" w:unhideWhenUsed="0"/>
-    <w:lsdException w:name="Colorful Grid Accent 3" w:semiHidden="0" w:uiPriority="73" w:unhideWhenUsed="0"/>
-    <w:lsdException w:name="Light Shading Accent 4" w:semiHidden="0" w:uiPriority="60" w:unhideWhenUsed="0"/>
-    <w:lsdException w:name="Light List Accent 4" w:semiHidden="0" w:uiPriority="61" w:unhideWhenUsed="0"/>
-    <w:lsdException w:name="Light Grid Accent 4" w:semiHidden="0" w:uiPriority="62" w:unhideWhenUsed="0"/>
-    <w:lsdException w:name="Medium Shading 1 Accent 4" w:semiHidden="0" w:uiPriority="63" w:unhideWhenUsed="0"/>
-    <w:lsdException w:name="Medium Shading 2 Accent 4" w:semiHidden="0" w:uiPriority="64" w:unhideWhenUsed="0"/>
-    <w:lsdException w:name="Medium List 1 Accent 4" w:semiHidden="0" w:uiPriority="65" w:unhideWhenUsed="0"/>
-    <w:lsdException w:name="Medium List 2 Accent 4" w:semiHidden="0" w:uiPriority="66" w:unhideWhenUsed="0"/>
-    <w:lsdException w:name="Medium Grid 1 Accent 4" w:semiHidden="0" w:uiPriority="67" w:unhideWhenUsed="0"/>
-    <w:lsdException w:name="Medium Grid 2 Accent 4" w:semiHidden="0" w:uiPriority="68" w:unhideWhenUsed="0"/>
-    <w:lsdException w:name="Medium Grid 3 Accent 4" w:semiHidden="0" w:uiPriority="69" w:unhideWhenUsed="0"/>
-    <w:lsdException w:name="Dark List Accent 4" w:semiHidden="0" w:uiPriority="70" w:unhideWhenUsed="0"/>
-    <w:lsdException w:name="Colorful Shading Accent 4" w:semiHidden="0" w:uiPriority="71" w:unhideWhenUsed="0"/>
-    <w:lsdException w:name="Colorful List Accent 4" w:semiHidden="0" w:uiPriority="72" w:unhideWhenUsed="0"/>
-    <w:lsdException w:name="Colorful Grid Accent 4" w:semiHidden="0" w:uiPriority="73" w:unhideWhenUsed="0"/>
-    <w:lsdException w:name="Light Shading Accent 5" w:semiHidden="0" w:uiPriority="60" w:unhideWhenUsed="0"/>
-    <w:lsdException w:name="Light List Accent 5" w:semiHidden="0" w:uiPriority="61" w:unhideWhenUsed="0"/>
-    <w:lsdException w:name="Light Grid Accent 5" w:semiHidden="0" w:uiPriority="62" w:unhideWhenUsed="0"/>
-    <w:lsdException w:name="Medium Shading 1 Accent 5" w:semiHidden="0" w:uiPriority="63" w:unhideWhenUsed="0"/>
-    <w:lsdException w:name="Medium Shading 2 Accent 5" w:semiHidden="0" w:uiPriority="64" w:unhideWhenUsed="0"/>
-    <w:lsdException w:name="Medium List 1 Accent 5" w:semiHidden="0" w:uiPriority="65" w:unhideWhenUsed="0"/>
-    <w:lsdException w:name="Medium List 2 Accent 5" w:semiHidden="0" w:uiPriority="66" w:unhideWhenUsed="0"/>
-    <w:lsdException w:name="Medium Grid 1 Accent 5" w:semiHidden="0" w:uiPriority="67" w:unhideWhenUsed="0"/>
-    <w:lsdException w:name="Medium Grid 2 Accent 5" w:semiHidden="0" w:uiPriority="68" w:unhideWhenUsed="0"/>
-    <w:lsdException w:name="Medium Grid 3 Accent 5" w:semiHidden="0" w:uiPriority="69" w:unhideWhenUsed="0"/>
-    <w:lsdException w:name="Dark List Accent 5" w:semiHidden="0" w:uiPriority="70" w:unhideWhenUsed="0"/>
-    <w:lsdException w:name="Colorful Shading Accent 5" w:semiHidden="0" w:uiPriority="71" w:unhideWhenUsed="0"/>
-    <w:lsdException w:name="Colorful List Accent 5" w:semiHidden="0" w:uiPriority="72" w:unhideWhenUsed="0"/>
-    <w:lsdException w:name="Colorful Grid Accent 5" w:semiHidden="0" w:uiPriority="73" w:unhideWhenUsed="0"/>
-    <w:lsdException w:name="Light Shading Accent 6" w:semiHidden="0" w:uiPriority="60" w:unhideWhenUsed="0"/>
-    <w:lsdException w:name="Light List Accent 6" w:semiHidden="0" w:uiPriority="61" w:unhideWhenUsed="0"/>
-    <w:lsdException w:name="Light Grid Accent 6" w:semiHidden="0" w:uiPriority="62" w:unhideWhenUsed="0"/>
-    <w:lsdException w:name="Medium Shading 1 Accent 6" w:semiHidden="0" w:uiPriority="63" w:unhideWhenUsed="0"/>
-    <w:lsdException w:name="Medium Shading 2 Accent 6" w:semiHidden="0" w:uiPriority="64" w:unhideWhenUsed="0"/>
-    <w:lsdException w:name="Medium List 1 Accent 6" w:semiHidden="0" w:uiPriority="65" w:unhideWhenUsed="0"/>
-    <w:lsdException w:name="Medium List 2 Accent 6" w:semiHidden="0" w:uiPriority="66" w:unhideWhenUsed="0"/>
-    <w:lsdException w:name="Medium Grid 1 Accent 6" w:semiHidden="0" w:uiPriority="67" w:unhideWhenUsed="0"/>
-    <w:lsdException w:name="Medium Grid 2 Accent 6" w:semiHidden="0" w:uiPriority="68" w:unhideWhenUsed="0"/>
-    <w:lsdException w:name="Medium Grid 3 Accent 6" w:semiHidden="0" w:uiPriority="69" w:unhideWhenUsed="0"/>
-    <w:lsdException w:name="Dark List Accent 6" w:semiHidden="0" w:uiPriority="70" w:unhideWhenUsed="0"/>
-    <w:lsdException w:name="Colorful Shading Accent 6" w:semiHidden="0" w:uiPriority="71" w:unhideWhenUsed="0"/>
-    <w:lsdException w:name="Colorful List Accent 6" w:semiHidden="0" w:uiPriority="72" w:unhideWhenUsed="0"/>
-    <w:lsdException w:name="Colorful Grid Accent 6" w:semiHidden="0" w:uiPriority="73" w:unhideWhenUsed="0"/>
-    <w:lsdException w:name="Subtle Emphasis" w:semiHidden="0" w:uiPriority="19" w:unhideWhenUsed="0" w:qFormat="1"/>
-    <w:lsdException w:name="Intense Emphasis" w:semiHidden="0" w:uiPriority="21" w:unhideWhenUsed="0" w:qFormat="1"/>
-    <w:lsdException w:name="Subtle Reference" w:semiHidden="0" w:uiPriority="31" w:unhideWhenUsed="0" w:qFormat="1"/>
-    <w:lsdException w:name="Intense Reference" w:semiHidden="0" w:uiPriority="32" w:unhideWhenUsed="0" w:qFormat="1"/>
-    <w:lsdException w:name="Book Title" w:semiHidden="0" w:uiPriority="33" w:unhideWhenUsed="0" w:qFormat="1"/>
-    <w:lsdException w:name="Bibliography" w:uiPriority="37"/>
-    <w:lsdException w:name="TOC Heading" w:uiPriority="39" w:qFormat="1"/>
-  </w:latentStyles>
-  <w:style w:type="paragraph" w:default="1" w:styleId="Normal">
-    <w:name w:val="Normal"/>
-    <w:qFormat/>
-  </w:style>
-  <w:style w:type="character" w:default="1" w:styleId="DefaultParagraphFont">
-    <w:name w:val="Default Paragraph Font"/>
-    <w:uiPriority w:val="1"/>
     <w:unhideWhenUsed/>
   </w:style>
   <w:style w:type="table" w:default="1" w:styleId="TableNormal">
@@ -2775,7 +3766,7 @@
   <a:extraClrSchemeLst/>
   <a:extLst>
     <a:ext uri="{05A4C25C-085E-4340-85A3-A5531E510DB2}">
-      <thm15:themeFamily xmlns="" xmlns:thm15="http://schemas.microsoft.com/office/thememl/2012/main" name="Office Theme" id="{62F939B6-93AF-4DB8-9C6B-D6C7DFDC589F}" vid="{4A3C46E8-61CC-4603-A589-7422A47A8E4A}"/>
+      <thm15:themeFamily xmlns:thm15="http://schemas.microsoft.com/office/thememl/2012/main" name="Office Theme" id="{62F939B6-93AF-4DB8-9C6B-D6C7DFDC589F}" vid="{4A3C46E8-61CC-4603-A589-7422A47A8E4A}"/>
     </a:ext>
   </a:extLst>
 </a:theme>

</xml_diff>